<commit_message>
Add: 2.Organizacja in docx
</commit_message>
<xml_diff>
--- a/ZS14 Counter.docx
+++ b/ZS14 Counter.docx
@@ -263,23 +263,6 @@
           <w:sz w:val="32"/>
         </w:rPr>
         <w:t>- Kacper Korus 4pi</w:t>
-      </w:r>
-    </w:p>
-    <w:p>
-      <w:pPr>
-        <w:pStyle w:val="Normal"/>
-        <w:rPr>
-          <w:i/>
-          <w:i/>
-          <w:sz w:val="32"/>
-        </w:rPr>
-      </w:pPr>
-      <w:r>
-        <w:rPr>
-          <w:i/>
-          <w:sz w:val="32"/>
-        </w:rPr>
-        <w:t>- Jakub Strzelczak 4pi</w:t>
       </w:r>
     </w:p>
     <w:p>
@@ -425,13 +408,13 @@
         <w:t>Obowiązk</w:t>
       </w:r>
       <w:bookmarkStart w:id="0" w:name="_GoBack"/>
+      <w:bookmarkEnd w:id="0"/>
       <w:r>
         <w:rPr>
           <w:sz w:val="32"/>
         </w:rPr>
         <w:t>i</w:t>
       </w:r>
-      <w:bookmarkEnd w:id="0"/>
     </w:p>
     <w:p>
       <w:pPr>
@@ -543,7 +526,69 @@
         <w:rPr>
           <w:sz w:val="28"/>
         </w:rPr>
-        <w:t>1.3. Organizatorem Turnieju jest Szkoła (dalej: Organizator).</w:t>
+        <w:t xml:space="preserve">1.3. Organizatorem Turnieju jest </w:t>
+      </w:r>
+      <w:r>
+        <w:rPr>
+          <w:sz w:val="28"/>
+        </w:rPr>
+        <w:t>w imieniu Zespołu Szkół nr 14 Warszawie:</w:t>
+      </w:r>
+    </w:p>
+    <w:p>
+      <w:pPr>
+        <w:pStyle w:val="Normal"/>
+        <w:rPr>
+          <w:sz w:val="28"/>
+        </w:rPr>
+      </w:pPr>
+      <w:r>
+        <w:rPr>
+          <w:sz w:val="28"/>
+        </w:rPr>
+        <w:t>Jerzy Sołowianiuk – opiekun</w:t>
+      </w:r>
+    </w:p>
+    <w:p>
+      <w:pPr>
+        <w:pStyle w:val="Normal"/>
+        <w:rPr>
+          <w:sz w:val="28"/>
+        </w:rPr>
+      </w:pPr>
+      <w:r>
+        <w:rPr>
+          <w:sz w:val="28"/>
+        </w:rPr>
+        <w:t>Gustaw Sołdecki 4pi</w:t>
+      </w:r>
+    </w:p>
+    <w:p>
+      <w:pPr>
+        <w:pStyle w:val="Normal"/>
+        <w:rPr>
+          <w:sz w:val="28"/>
+        </w:rPr>
+      </w:pPr>
+      <w:r>
+        <w:rPr>
+          <w:sz w:val="28"/>
+        </w:rPr>
+        <w:t>Kacper Korus 4pi</w:t>
+      </w:r>
+    </w:p>
+    <w:p>
+      <w:pPr>
+        <w:pStyle w:val="Normal"/>
+        <w:rPr>
+          <w:sz w:val="28"/>
+        </w:rPr>
+      </w:pPr>
+      <w:r>
+        <w:rPr>
+          <w:sz w:val="28"/>
+        </w:rPr>
+        <w:t>Marcin Wąsik 4pi</w:t>
       </w:r>
     </w:p>
     <w:p>
@@ -658,6 +703,37 @@
     <w:p>
       <w:pPr>
         <w:pStyle w:val="Normal"/>
+        <w:rPr>
+          <w:sz w:val="28"/>
+          <w:szCs w:val="28"/>
+        </w:rPr>
+      </w:pPr>
+      <w:r>
+        <w:rPr>
+          <w:sz w:val="28"/>
+          <w:szCs w:val="28"/>
+        </w:rPr>
+        <w:t>2.4 Uczestnictwo w Turnieju wymaga posiadania konta Steam z licencją gry Counter-Strike: Globalna Ofensywa, konta Discord.</w:t>
+      </w:r>
+    </w:p>
+    <w:p>
+      <w:pPr>
+        <w:pStyle w:val="Normal"/>
+        <w:rPr>
+          <w:sz w:val="28"/>
+          <w:szCs w:val="28"/>
+        </w:rPr>
+      </w:pPr>
+      <w:r>
+        <w:rPr>
+          <w:sz w:val="28"/>
+          <w:szCs w:val="28"/>
+        </w:rPr>
+      </w:r>
+    </w:p>
+    <w:p>
+      <w:pPr>
+        <w:pStyle w:val="Normal"/>
         <w:jc w:val="center"/>
         <w:rPr>
           <w:sz w:val="32"/>
@@ -667,10 +743,164 @@
         <w:rPr>
           <w:sz w:val="32"/>
         </w:rPr>
-        <w:softHyphen/>
-      </w:r>
-      <w:r>
-        <w:br w:type="page"/>
+        <w:t>Zgłoszenia</w:t>
+      </w:r>
+    </w:p>
+    <w:p>
+      <w:pPr>
+        <w:pStyle w:val="Normal"/>
+        <w:rPr>
+          <w:sz w:val="28"/>
+        </w:rPr>
+      </w:pPr>
+      <w:r>
+        <w:rPr>
+          <w:sz w:val="28"/>
+        </w:rPr>
+        <w:t>3.1. Zgłoszenia uczestnictwa przyjmowane są przez Organizatora w ustalonym terminie.</w:t>
+      </w:r>
+    </w:p>
+    <w:p>
+      <w:pPr>
+        <w:pStyle w:val="Normal"/>
+        <w:rPr>
+          <w:sz w:val="28"/>
+        </w:rPr>
+      </w:pPr>
+      <w:r>
+        <w:rPr>
+          <w:sz w:val="28"/>
+        </w:rPr>
+      </w:r>
+    </w:p>
+    <w:p>
+      <w:pPr>
+        <w:pStyle w:val="Normal"/>
+        <w:rPr>
+          <w:sz w:val="28"/>
+        </w:rPr>
+      </w:pPr>
+      <w:r>
+        <w:rPr>
+          <w:sz w:val="28"/>
+        </w:rPr>
+        <w:t xml:space="preserve">3.2. Zgłoszenie powinno zawierać </w:t>
+      </w:r>
+      <w:r>
+        <w:rPr>
+          <w:sz w:val="28"/>
+        </w:rPr>
+        <w:t>dane 5 zawodników</w:t>
+      </w:r>
+      <w:r>
+        <w:rPr>
+          <w:sz w:val="28"/>
+        </w:rPr>
+        <w:t xml:space="preserve">: imię, nazwisko, klasę ucznia, nazwę drużyny, nazwę użytkownika Steam oraz </w:t>
+      </w:r>
+      <w:r>
+        <w:rPr>
+          <w:sz w:val="28"/>
+        </w:rPr>
+        <w:t xml:space="preserve">nazwę użytkownika Discord (używając formatu Nazwa#1234) </w:t>
+      </w:r>
+      <w:r>
+        <w:rPr>
+          <w:sz w:val="28"/>
+        </w:rPr>
+        <w:t>do kontaktu.</w:t>
+      </w:r>
+    </w:p>
+    <w:p>
+      <w:pPr>
+        <w:pStyle w:val="Normal"/>
+        <w:rPr>
+          <w:sz w:val="28"/>
+        </w:rPr>
+      </w:pPr>
+      <w:r>
+        <w:rPr>
+          <w:sz w:val="28"/>
+        </w:rPr>
+      </w:r>
+    </w:p>
+    <w:p>
+      <w:pPr>
+        <w:pStyle w:val="Normal"/>
+        <w:rPr>
+          <w:sz w:val="28"/>
+        </w:rPr>
+      </w:pPr>
+      <w:r>
+        <w:rPr>
+          <w:sz w:val="28"/>
+        </w:rPr>
+        <w:t>3.3. Drużyny mogą składać się z 5 zawodników.</w:t>
+      </w:r>
+    </w:p>
+    <w:p>
+      <w:pPr>
+        <w:pStyle w:val="Normal"/>
+        <w:rPr>
+          <w:sz w:val="28"/>
+        </w:rPr>
+      </w:pPr>
+      <w:r>
+        <w:rPr>
+          <w:sz w:val="28"/>
+        </w:rPr>
+      </w:r>
+    </w:p>
+    <w:p>
+      <w:pPr>
+        <w:pStyle w:val="Normal"/>
+        <w:rPr>
+          <w:sz w:val="28"/>
+        </w:rPr>
+      </w:pPr>
+      <w:r>
+        <w:rPr>
+          <w:sz w:val="28"/>
+        </w:rPr>
+        <w:t>3.4. Każdy uczestnik może należeć tylko do jednej drużyny.</w:t>
+      </w:r>
+    </w:p>
+    <w:p>
+      <w:pPr>
+        <w:pStyle w:val="Normal"/>
+        <w:rPr>
+          <w:sz w:val="28"/>
+        </w:rPr>
+      </w:pPr>
+      <w:r>
+        <w:rPr/>
+      </w:r>
+    </w:p>
+    <w:p>
+      <w:pPr>
+        <w:pStyle w:val="Normal"/>
+        <w:rPr>
+          <w:sz w:val="28"/>
+        </w:rPr>
+      </w:pPr>
+      <w:r>
+        <w:rPr>
+          <w:sz w:val="28"/>
+        </w:rPr>
+        <w:t>3.5 Organizator umożliwia zgłoszenia poprzez gmaila</w:t>
+      </w:r>
+    </w:p>
+    <w:p>
+      <w:pPr>
+        <w:pStyle w:val="Normal"/>
+        <w:rPr>
+          <w:sz w:val="32"/>
+        </w:rPr>
+      </w:pPr>
+      <w:r>
+        <w:rPr>
+          <w:sz w:val="32"/>
+        </w:rPr>
       </w:r>
     </w:p>
     <w:p>
@@ -685,115 +915,102 @@
         <w:rPr>
           <w:sz w:val="32"/>
         </w:rPr>
-        <w:t>Zgłoszenia</w:t>
-      </w:r>
-    </w:p>
-    <w:p>
-      <w:pPr>
-        <w:pStyle w:val="Normal"/>
-        <w:rPr>
-          <w:sz w:val="28"/>
-        </w:rPr>
-      </w:pPr>
-      <w:r>
-        <w:rPr>
-          <w:sz w:val="28"/>
-        </w:rPr>
-        <w:t>3.1. Zgłoszenia uczestnictwa przyjmowane są przez Organizatora w ustalonym terminie.</w:t>
-      </w:r>
-    </w:p>
-    <w:p>
-      <w:pPr>
-        <w:pStyle w:val="Normal"/>
-        <w:rPr>
-          <w:sz w:val="28"/>
-        </w:rPr>
-      </w:pPr>
-      <w:r>
-        <w:rPr>
-          <w:sz w:val="28"/>
-        </w:rPr>
-      </w:r>
-    </w:p>
-    <w:p>
-      <w:pPr>
-        <w:pStyle w:val="Normal"/>
-        <w:rPr>
-          <w:sz w:val="28"/>
-        </w:rPr>
-      </w:pPr>
-      <w:r>
-        <w:rPr>
-          <w:sz w:val="28"/>
-        </w:rPr>
-        <w:t>3.2. Zgłoszenie powinno zawierać: imię, nazwisko, klasę ucznia, nazwę drużyny, nazwę użytkownika Steam oraz adres e-mail do kontaktu.</w:t>
-      </w:r>
-    </w:p>
-    <w:p>
-      <w:pPr>
-        <w:pStyle w:val="Normal"/>
-        <w:rPr>
-          <w:sz w:val="28"/>
-        </w:rPr>
-      </w:pPr>
-      <w:r>
-        <w:rPr>
-          <w:sz w:val="28"/>
-        </w:rPr>
-      </w:r>
-    </w:p>
-    <w:p>
-      <w:pPr>
-        <w:pStyle w:val="Normal"/>
-        <w:rPr>
-          <w:sz w:val="28"/>
-        </w:rPr>
-      </w:pPr>
-      <w:r>
-        <w:rPr>
-          <w:sz w:val="28"/>
-        </w:rPr>
-        <w:t>3.3. Drużyny mogą składać się z 5 zawodników.</w:t>
-      </w:r>
-    </w:p>
-    <w:p>
-      <w:pPr>
-        <w:pStyle w:val="Normal"/>
-        <w:rPr>
-          <w:sz w:val="28"/>
-        </w:rPr>
-      </w:pPr>
-      <w:r>
-        <w:rPr>
-          <w:sz w:val="28"/>
-        </w:rPr>
-      </w:r>
-    </w:p>
-    <w:p>
-      <w:pPr>
-        <w:pStyle w:val="Normal"/>
-        <w:rPr>
-          <w:sz w:val="28"/>
-        </w:rPr>
-      </w:pPr>
-      <w:r>
-        <w:rPr>
-          <w:sz w:val="28"/>
-        </w:rPr>
-        <w:t>3.4. Każdy uczestnik może należeć tylko do jednej drużyny.</w:t>
-      </w:r>
-    </w:p>
-    <w:p>
-      <w:pPr>
-        <w:pStyle w:val="Normal"/>
-        <w:rPr>
-          <w:sz w:val="32"/>
-        </w:rPr>
-      </w:pPr>
-      <w:r>
-        <w:rPr>
-          <w:sz w:val="32"/>
-        </w:rPr>
+        <w:t>Format Turnieju</w:t>
+      </w:r>
+    </w:p>
+    <w:p>
+      <w:pPr>
+        <w:pStyle w:val="Normal"/>
+        <w:rPr>
+          <w:sz w:val="28"/>
+        </w:rPr>
+      </w:pPr>
+      <w:r>
+        <w:rPr>
+          <w:sz w:val="28"/>
+        </w:rPr>
+        <w:t>4.1. Turniej rozgrywany jest w formacie drabinki rozgrywkowej, z rundą przegranych, jeśli liczba drużyn uczestniczących przekroczy 8.</w:t>
+      </w:r>
+    </w:p>
+    <w:p>
+      <w:pPr>
+        <w:pStyle w:val="Normal"/>
+        <w:rPr>
+          <w:sz w:val="28"/>
+        </w:rPr>
+      </w:pPr>
+      <w:r>
+        <w:rPr>
+          <w:sz w:val="28"/>
+        </w:rPr>
+      </w:r>
+    </w:p>
+    <w:p>
+      <w:pPr>
+        <w:pStyle w:val="Normal"/>
+        <w:rPr>
+          <w:sz w:val="28"/>
+        </w:rPr>
+      </w:pPr>
+      <w:r>
+        <w:rPr>
+          <w:sz w:val="28"/>
+        </w:rPr>
+        <w:t>4.2. Mecze rozgrywane są w systemie Best of 1 (BO1), a finał w systemie Best of 3 (BO3).</w:t>
+      </w:r>
+    </w:p>
+    <w:p>
+      <w:pPr>
+        <w:pStyle w:val="Normal"/>
+        <w:rPr>
+          <w:sz w:val="28"/>
+        </w:rPr>
+      </w:pPr>
+      <w:r>
+        <w:rPr>
+          <w:sz w:val="28"/>
+        </w:rPr>
+      </w:r>
+    </w:p>
+    <w:p>
+      <w:pPr>
+        <w:pStyle w:val="Normal"/>
+        <w:rPr>
+          <w:sz w:val="28"/>
+        </w:rPr>
+      </w:pPr>
+      <w:r>
+        <w:rPr>
+          <w:sz w:val="28"/>
+        </w:rPr>
+        <w:t>4.3. Mapy wybierane są zgodnie z aktualną pulą map dostępną w oficjalnych rozgrywkach CS:GO.</w:t>
+      </w:r>
+    </w:p>
+    <w:p>
+      <w:pPr>
+        <w:pStyle w:val="Normal"/>
+        <w:rPr>
+          <w:sz w:val="28"/>
+        </w:rPr>
+      </w:pPr>
+      <w:r>
+        <w:rPr>
+          <w:sz w:val="28"/>
+        </w:rPr>
+      </w:r>
+    </w:p>
+    <w:p>
+      <w:pPr>
+        <w:pStyle w:val="Normal"/>
+        <w:rPr>
+          <w:sz w:val="28"/>
+        </w:rPr>
+      </w:pPr>
+      <w:r>
+        <w:rPr>
+          <w:sz w:val="28"/>
+        </w:rPr>
+        <w:t>4.4. Organizator może dostosować format Turnieju w zależności od liczby zgłoszonych drużyn.</w:t>
       </w:r>
     </w:p>
     <w:p>
@@ -801,139 +1018,11 @@
         <w:pStyle w:val="Normal"/>
         <w:jc w:val="center"/>
         <w:rPr>
-          <w:sz w:val="32"/>
-        </w:rPr>
-      </w:pPr>
-      <w:r>
-        <w:rPr>
-          <w:sz w:val="32"/>
-        </w:rPr>
-        <w:t>Format Turnieju</w:t>
-      </w:r>
-    </w:p>
-    <w:p>
-      <w:pPr>
-        <w:pStyle w:val="Normal"/>
-        <w:rPr>
-          <w:sz w:val="28"/>
-        </w:rPr>
-      </w:pPr>
-      <w:r>
-        <w:rPr>
-          <w:sz w:val="28"/>
-        </w:rPr>
-        <w:t>4.1. Turniej rozgrywany jest w formacie drabinki rozgrywkowej, z rundą przegranych, jeśli liczba drużyn uczestniczących przekroczy 8.</w:t>
-      </w:r>
-    </w:p>
-    <w:p>
-      <w:pPr>
-        <w:pStyle w:val="Normal"/>
-        <w:rPr>
-          <w:sz w:val="28"/>
-        </w:rPr>
-      </w:pPr>
-      <w:r>
-        <w:rPr>
-          <w:sz w:val="28"/>
-        </w:rPr>
-      </w:r>
-    </w:p>
-    <w:p>
-      <w:pPr>
-        <w:pStyle w:val="Normal"/>
-        <w:rPr>
-          <w:sz w:val="28"/>
-        </w:rPr>
-      </w:pPr>
-      <w:r>
-        <w:rPr>
-          <w:sz w:val="28"/>
-        </w:rPr>
-        <w:t>4.2. Mecze rozgrywane są w systemie Best of 1 (BO1), a finał w systemie Best of 3 (BO3).</w:t>
-      </w:r>
-    </w:p>
-    <w:p>
-      <w:pPr>
-        <w:pStyle w:val="Normal"/>
-        <w:rPr>
-          <w:sz w:val="28"/>
-        </w:rPr>
-      </w:pPr>
-      <w:r>
-        <w:rPr>
-          <w:sz w:val="28"/>
-        </w:rPr>
-      </w:r>
-    </w:p>
-    <w:p>
-      <w:pPr>
-        <w:pStyle w:val="Normal"/>
-        <w:rPr>
-          <w:sz w:val="28"/>
-        </w:rPr>
-      </w:pPr>
-      <w:r>
-        <w:rPr>
-          <w:sz w:val="28"/>
-        </w:rPr>
-        <w:t>4.3. Mapy wybierane są zgodnie z aktualną pulą map dostępną w oficjalnych rozgrywkach CS:GO.</w:t>
-      </w:r>
-    </w:p>
-    <w:p>
-      <w:pPr>
-        <w:pStyle w:val="Normal"/>
-        <w:rPr>
-          <w:sz w:val="28"/>
-        </w:rPr>
-      </w:pPr>
-      <w:r>
-        <w:rPr>
-          <w:sz w:val="28"/>
-        </w:rPr>
-      </w:r>
-    </w:p>
-    <w:p>
-      <w:pPr>
-        <w:pStyle w:val="Normal"/>
-        <w:rPr>
-          <w:sz w:val="28"/>
-        </w:rPr>
-      </w:pPr>
-      <w:r>
-        <w:rPr>
-          <w:sz w:val="28"/>
-        </w:rPr>
-        <w:t>4.4. Organizator może dostosować format Turnieju w zależności od liczby zgłoszonych drużyn.</w:t>
-      </w:r>
-    </w:p>
-    <w:p>
-      <w:pPr>
-        <w:pStyle w:val="Normal"/>
-        <w:rPr>
-          <w:sz w:val="28"/>
-        </w:rPr>
-      </w:pPr>
-      <w:r>
-        <w:rPr>
-          <w:sz w:val="28"/>
-        </w:rPr>
-      </w:r>
-    </w:p>
-    <w:p>
-      <w:pPr>
-        <w:pStyle w:val="Normal"/>
-        <w:spacing w:lineRule="auto" w:line="240" w:before="0" w:after="0"/>
-        <w:rPr>
-          <w:sz w:val="28"/>
-        </w:rPr>
-      </w:pPr>
-      <w:r>
-        <w:rPr>
-          <w:sz w:val="28"/>
-        </w:rPr>
-      </w:r>
-      <w:r>
-        <w:br w:type="page"/>
+          <w:sz w:val="28"/>
+        </w:rPr>
+      </w:pPr>
+      <w:r>
+        <w:rPr/>
       </w:r>
     </w:p>
     <w:p>
@@ -941,7 +1030,7 @@
         <w:pStyle w:val="Normal"/>
         <w:jc w:val="center"/>
         <w:rPr>
-          <w:sz w:val="32"/>
+          <w:sz w:val="28"/>
         </w:rPr>
       </w:pPr>
       <w:r>
@@ -1167,6 +1256,17 @@
           <w:sz w:val="28"/>
         </w:rPr>
         <w:t>6.4. W przypadku zaistnienia sporów lub sytuacji nieuregulowanych przez niniejszy regulamin, ostateczną decyzję podejmuje Organizator.</w:t>
+      </w:r>
+    </w:p>
+    <w:p>
+      <w:pPr>
+        <w:pStyle w:val="Normal"/>
+        <w:rPr>
+          <w:sz w:val="28"/>
+        </w:rPr>
+      </w:pPr>
+      <w:r>
+        <w:rPr/>
       </w:r>
     </w:p>
     <w:p>
@@ -1473,6 +1573,33 @@
         </w:rPr>
       </w:pPr>
       <w:r>
+        <w:rPr>
+          <w:sz w:val="28"/>
+        </w:rPr>
+      </w:r>
+    </w:p>
+    <w:p>
+      <w:pPr>
+        <w:pStyle w:val="Normal"/>
+        <w:rPr>
+          <w:sz w:val="28"/>
+        </w:rPr>
+      </w:pPr>
+      <w:r>
+        <w:rPr>
+          <w:sz w:val="28"/>
+        </w:rPr>
+        <w:t>1.2 Przewidywany czas trwania całego turnieju to 2 tygodnie, podczas których zostanie wyłoniona zwycięska drużyna.</w:t>
+      </w:r>
+    </w:p>
+    <w:p>
+      <w:pPr>
+        <w:pStyle w:val="Normal"/>
+        <w:rPr>
+          <w:sz w:val="28"/>
+        </w:rPr>
+      </w:pPr>
+      <w:r>
         <w:rPr/>
       </w:r>
     </w:p>
@@ -1487,13 +1614,168 @@
         <w:rPr>
           <w:sz w:val="28"/>
         </w:rPr>
-        <w:t>1.</w:t>
-      </w:r>
-      <w:r>
-        <w:rPr>
-          <w:sz w:val="28"/>
-        </w:rPr>
-        <w:t>2 Przewidywany czas trwania całego turnieju to 2 tygodnie, podczas których zostanie wyłoniona zwycięska drużyna.</w:t>
+        <w:t>1.3 Przez dwa tygodnie rozgrywki odbywane będą od poniedziałku do piątku w godzinach lekcyjnych.</w:t>
+      </w:r>
+    </w:p>
+    <w:p>
+      <w:pPr>
+        <w:pStyle w:val="Normal"/>
+        <w:rPr>
+          <w:sz w:val="28"/>
+        </w:rPr>
+      </w:pPr>
+      <w:r>
+        <w:rPr/>
+      </w:r>
+    </w:p>
+    <w:p>
+      <w:pPr>
+        <w:pStyle w:val="Normal"/>
+        <w:rPr>
+          <w:sz w:val="28"/>
+        </w:rPr>
+      </w:pPr>
+      <w:r>
+        <w:rPr>
+          <w:sz w:val="28"/>
+        </w:rPr>
+        <w:t>1.4 Ostateczny termin przyjmowania zgłoszeń uczestników ustanowiony jest na 21 maja 2023 23:59.</w:t>
+      </w:r>
+    </w:p>
+    <w:p>
+      <w:pPr>
+        <w:pStyle w:val="Normal"/>
+        <w:rPr>
+          <w:sz w:val="28"/>
+        </w:rPr>
+      </w:pPr>
+      <w:r>
+        <w:rPr/>
+      </w:r>
+    </w:p>
+    <w:p>
+      <w:pPr>
+        <w:pStyle w:val="Normal"/>
+        <w:rPr>
+          <w:sz w:val="28"/>
+        </w:rPr>
+      </w:pPr>
+      <w:r>
+        <w:rPr>
+          <w:sz w:val="28"/>
+        </w:rPr>
+        <w:t>1.5 Uczestnicy zostaną najpóźniej poinformowani 5 dni roboczych przed rozgrywkami o dokładnej godzinie i dniu odbycia rozgrywek ich drużyny.</w:t>
+      </w:r>
+    </w:p>
+    <w:p>
+      <w:pPr>
+        <w:pStyle w:val="Normal"/>
+        <w:rPr>
+          <w:sz w:val="28"/>
+        </w:rPr>
+      </w:pPr>
+      <w:r>
+        <w:rPr/>
+      </w:r>
+    </w:p>
+    <w:p>
+      <w:pPr>
+        <w:pStyle w:val="Normal"/>
+        <w:rPr>
+          <w:sz w:val="28"/>
+        </w:rPr>
+      </w:pPr>
+      <w:r>
+        <w:rPr>
+          <w:sz w:val="28"/>
+        </w:rPr>
+        <w:t>1.6 Uczestnik powinien się stawić w wyznaczonej sali 5 minut przed ustaloną godziną.</w:t>
+      </w:r>
+    </w:p>
+    <w:p>
+      <w:pPr>
+        <w:pStyle w:val="Normal"/>
+        <w:rPr>
+          <w:sz w:val="28"/>
+        </w:rPr>
+      </w:pPr>
+      <w:r>
+        <w:rPr/>
+      </w:r>
+    </w:p>
+    <w:p>
+      <w:pPr>
+        <w:pStyle w:val="Normal"/>
+        <w:rPr>
+          <w:sz w:val="28"/>
+        </w:rPr>
+      </w:pPr>
+      <w:r>
+        <w:rPr>
+          <w:sz w:val="28"/>
+        </w:rPr>
+        <w:t>1.7 Czas przewidziany na jedno spotkanie wynosi dwie godziny lekcyjne.</w:t>
+      </w:r>
+    </w:p>
+    <w:p>
+      <w:pPr>
+        <w:pStyle w:val="Normal"/>
+        <w:rPr>
+          <w:sz w:val="28"/>
+        </w:rPr>
+      </w:pPr>
+      <w:r>
+        <w:rPr/>
+      </w:r>
+    </w:p>
+    <w:p>
+      <w:pPr>
+        <w:pStyle w:val="Normal"/>
+        <w:rPr>
+          <w:sz w:val="28"/>
+        </w:rPr>
+      </w:pPr>
+      <w:r>
+        <w:rPr>
+          <w:sz w:val="28"/>
+        </w:rPr>
+        <w:t>1.8 Ustalona godzina uwzględnia przygotowanie – skonfigurowanie stanowiska przez uczestników oraz sprawdzenia poprawności działania sprzętu.</w:t>
+      </w:r>
+    </w:p>
+    <w:p>
+      <w:pPr>
+        <w:pStyle w:val="Normal"/>
+        <w:rPr>
+          <w:sz w:val="28"/>
+        </w:rPr>
+      </w:pPr>
+      <w:r>
+        <w:rPr/>
+      </w:r>
+    </w:p>
+    <w:p>
+      <w:pPr>
+        <w:pStyle w:val="Normal"/>
+        <w:rPr>
+          <w:sz w:val="28"/>
+        </w:rPr>
+      </w:pPr>
+      <w:r>
+        <w:rPr>
+          <w:sz w:val="28"/>
+        </w:rPr>
+        <w:t>1.9 Uwzględniona zostaje również rozgrzewka przeprowadzana we własnym zakresie przez drużyny w miejscach rozgrywania turnieju.</w:t>
+      </w:r>
+    </w:p>
+    <w:p>
+      <w:pPr>
+        <w:pStyle w:val="Normal"/>
+        <w:rPr>
+          <w:sz w:val="28"/>
+        </w:rPr>
+      </w:pPr>
+      <w:r>
+        <w:rPr/>
       </w:r>
     </w:p>
     <w:p>
@@ -1514,18 +1796,221 @@
     <w:p>
       <w:pPr>
         <w:pStyle w:val="Normal"/>
+        <w:rPr>
+          <w:sz w:val="28"/>
+        </w:rPr>
+      </w:pPr>
+      <w:r>
+        <w:rPr>
+          <w:sz w:val="28"/>
+        </w:rPr>
+        <w:t>2.1 Turniej rozgrywany będzie w budynku szkolnym przy ulicy Józefa Szanajcy 5.</w:t>
+      </w:r>
+    </w:p>
+    <w:p>
+      <w:pPr>
+        <w:pStyle w:val="Normal"/>
+        <w:rPr>
+          <w:sz w:val="28"/>
+        </w:rPr>
+      </w:pPr>
+      <w:r>
+        <w:rPr/>
+      </w:r>
+    </w:p>
+    <w:p>
+      <w:pPr>
+        <w:pStyle w:val="Normal"/>
+        <w:rPr>
+          <w:sz w:val="28"/>
+        </w:rPr>
+      </w:pPr>
+      <w:r>
+        <w:rPr>
+          <w:sz w:val="28"/>
+        </w:rPr>
+        <w:t>2.2 Stanowiska komputerowe przygotowane do rozgrywek będą w salach 34 oraz 35.</w:t>
+      </w:r>
+    </w:p>
+    <w:p>
+      <w:pPr>
+        <w:pStyle w:val="Normal"/>
+        <w:rPr>
+          <w:sz w:val="28"/>
+        </w:rPr>
+      </w:pPr>
+      <w:r>
+        <w:rPr/>
+      </w:r>
+    </w:p>
+    <w:p>
+      <w:pPr>
+        <w:pStyle w:val="Normal"/>
         <w:jc w:val="center"/>
         <w:rPr>
           <w:sz w:val="32"/>
         </w:rPr>
       </w:pPr>
       <w:r>
+        <w:rPr>
+          <w:sz w:val="32"/>
+        </w:rPr>
+        <w:t>Sprzęt komputerowy</w:t>
+      </w:r>
+    </w:p>
+    <w:p>
+      <w:pPr>
+        <w:pStyle w:val="Normal"/>
+        <w:rPr>
+          <w:sz w:val="28"/>
+        </w:rPr>
+      </w:pPr>
+      <w:r>
+        <w:rPr>
+          <w:sz w:val="28"/>
+        </w:rPr>
+        <w:t>3.1 W każdej z wyznaczonych sal zostanie przygotowane przez organizatora 6 stanowisk komputerowych umożliwiających uczestnictwo w turnieju.</w:t>
+      </w:r>
+    </w:p>
+    <w:p>
+      <w:pPr>
+        <w:pStyle w:val="Normal"/>
+        <w:rPr>
+          <w:sz w:val="28"/>
+        </w:rPr>
+      </w:pPr>
+      <w:r>
         <w:rPr/>
       </w:r>
     </w:p>
     <w:p>
       <w:pPr>
         <w:pStyle w:val="Normal"/>
+        <w:rPr>
+          <w:sz w:val="28"/>
+        </w:rPr>
+      </w:pPr>
+      <w:r>
+        <w:rPr>
+          <w:sz w:val="28"/>
+        </w:rPr>
+        <w:t>3.2 Każde stanowisko zostanie wyposażone w: jednostkę centralną, monitor, klawiaturę, mysz oraz potrzebne oprogramowanie: klient Steam, gra Counter-Strike:Globalna Ofensywa oraz klient Discord.</w:t>
+      </w:r>
+    </w:p>
+    <w:p>
+      <w:pPr>
+        <w:pStyle w:val="Normal"/>
+        <w:rPr>
+          <w:sz w:val="28"/>
+        </w:rPr>
+      </w:pPr>
+      <w:r>
+        <w:rPr/>
+      </w:r>
+    </w:p>
+    <w:p>
+      <w:pPr>
+        <w:pStyle w:val="Normal"/>
+        <w:rPr>
+          <w:sz w:val="28"/>
+        </w:rPr>
+      </w:pPr>
+      <w:r>
+        <w:rPr>
+          <w:sz w:val="28"/>
+        </w:rPr>
+        <w:t>3.3 Sprzęt audio nie zostanie dostarczony przez organizatora i uczestnik powinien mieć własny sprzęt taki jak słuchawki i mikrofon.</w:t>
+      </w:r>
+    </w:p>
+    <w:p>
+      <w:pPr>
+        <w:pStyle w:val="Normal"/>
+        <w:rPr>
+          <w:sz w:val="28"/>
+        </w:rPr>
+      </w:pPr>
+      <w:r>
+        <w:rPr>
+          <w:sz w:val="28"/>
+        </w:rPr>
+        <w:t>3.4 Sprzęt peryferyjny przewidziany przez organizatora może zostać zastąpiony przez uczestnika jego własnymi urządzeniami wejścia/wyjścia.</w:t>
+      </w:r>
+    </w:p>
+    <w:p>
+      <w:pPr>
+        <w:pStyle w:val="Normal"/>
+        <w:rPr>
+          <w:sz w:val="28"/>
+        </w:rPr>
+      </w:pPr>
+      <w:r>
+        <w:rPr/>
+      </w:r>
+    </w:p>
+    <w:p>
+      <w:pPr>
+        <w:pStyle w:val="Normal"/>
+        <w:rPr>
+          <w:sz w:val="28"/>
+        </w:rPr>
+      </w:pPr>
+      <w:r>
+        <w:rPr>
+          <w:sz w:val="28"/>
+        </w:rPr>
+        <w:t>3.5 Sprzęt własny uczestnika nie może zawierać wbudowanego oprogramowania ułatwiającego rozgrywkę lub powodującego niepoprawne działanie infrastruktury turnieju.</w:t>
+      </w:r>
+    </w:p>
+    <w:p>
+      <w:pPr>
+        <w:pStyle w:val="Normal"/>
+        <w:rPr>
+          <w:sz w:val="28"/>
+        </w:rPr>
+      </w:pPr>
+      <w:r>
+        <w:rPr/>
+      </w:r>
+    </w:p>
+    <w:p>
+      <w:pPr>
+        <w:pStyle w:val="Normal"/>
+        <w:rPr>
+          <w:sz w:val="28"/>
+        </w:rPr>
+      </w:pPr>
+      <w:r>
+        <w:rPr>
+          <w:sz w:val="28"/>
+        </w:rPr>
+        <w:t>3.6 Organizator zobowiązany jest do zapewnienia komputera z oprogramowaniem serwerowym na którym zostanie ustanowiony serwer gry Counter-Strike:Globalna Ofensywa.</w:t>
+      </w:r>
+    </w:p>
+    <w:p>
+      <w:pPr>
+        <w:pStyle w:val="Normal"/>
+        <w:rPr>
+          <w:sz w:val="28"/>
+        </w:rPr>
+      </w:pPr>
+      <w:r>
+        <w:rPr/>
+      </w:r>
+    </w:p>
+    <w:p>
+      <w:pPr>
+        <w:pStyle w:val="Normal"/>
+        <w:rPr>
+          <w:sz w:val="28"/>
+        </w:rPr>
+      </w:pPr>
+      <w:r>
+        <w:rPr/>
+      </w:r>
+    </w:p>
+    <w:p>
+      <w:pPr>
+        <w:pStyle w:val="Normal"/>
         <w:jc w:val="center"/>
         <w:rPr>
           <w:sz w:val="32"/>
@@ -1535,31 +2020,21 @@
         <w:rPr>
           <w:sz w:val="32"/>
         </w:rPr>
-        <w:t>Sprzęt komputerowy</w:t>
-      </w:r>
-    </w:p>
-    <w:p>
-      <w:pPr>
-        <w:pStyle w:val="Normal"/>
-        <w:jc w:val="center"/>
-        <w:rPr>
-          <w:sz w:val="32"/>
-        </w:rPr>
-      </w:pPr>
-      <w:r>
-        <w:rPr/>
-      </w:r>
-    </w:p>
-    <w:p>
-      <w:pPr>
-        <w:pStyle w:val="Normal"/>
-        <w:jc w:val="center"/>
-        <w:rPr>
-          <w:sz w:val="32"/>
-        </w:rPr>
-      </w:pPr>
-      <w:r>
-        <w:rPr/>
+        <w:t>Inne</w:t>
+      </w:r>
+    </w:p>
+    <w:p>
+      <w:pPr>
+        <w:pStyle w:val="Normal"/>
+        <w:rPr>
+          <w:sz w:val="28"/>
+        </w:rPr>
+      </w:pPr>
+      <w:r>
+        <w:rPr>
+          <w:sz w:val="28"/>
+        </w:rPr>
+        <w:t>4.1 Organizator przewiduje transmisje rozgrywek turniejowych na platformie twitch.tv</w:t>
       </w:r>
       <w:r>
         <w:br w:type="page"/>
@@ -1571,15 +2046,43 @@
         <w:jc w:val="left"/>
         <w:rPr>
           <w:b/>
-          <w:sz w:val="32"/>
-        </w:rPr>
-      </w:pPr>
-      <w:r>
-        <w:rPr>
           <w:b/>
           <w:sz w:val="32"/>
         </w:rPr>
+      </w:pPr>
+      <w:r>
+        <w:rPr>
+          <w:b/>
+          <w:sz w:val="32"/>
+        </w:rPr>
         <w:t>3. Obowiązki</w:t>
+      </w:r>
+    </w:p>
+    <w:p>
+      <w:pPr>
+        <w:pStyle w:val="Normal"/>
+        <w:jc w:val="center"/>
+        <w:rPr>
+          <w:sz w:val="32"/>
+        </w:rPr>
+      </w:pPr>
+      <w:r>
+        <w:rPr>
+          <w:sz w:val="32"/>
+        </w:rPr>
+        <w:t>Uczestnik</w:t>
+      </w:r>
+    </w:p>
+    <w:p>
+      <w:pPr>
+        <w:pStyle w:val="Normal"/>
+        <w:jc w:val="center"/>
+        <w:rPr>
+          <w:sz w:val="32"/>
+        </w:rPr>
+      </w:pPr>
+      <w:r>
+        <w:rPr/>
       </w:r>
     </w:p>
     <w:p>
@@ -1587,10 +2090,21 @@
         <w:pStyle w:val="Normal"/>
         <w:spacing w:before="0" w:after="200"/>
         <w:jc w:val="center"/>
-        <w:rPr/>
-      </w:pPr>
-      <w:r>
-        <w:rPr/>
+        <w:rPr>
+          <w:sz w:val="32"/>
+        </w:rPr>
+      </w:pPr>
+      <w:r>
+        <w:rPr>
+          <w:sz w:val="32"/>
+        </w:rPr>
+        <w:t>O</w:t>
+      </w:r>
+      <w:r>
+        <w:rPr>
+          <w:sz w:val="32"/>
+        </w:rPr>
+        <w:t>rganizator</w:t>
       </w:r>
     </w:p>
     <w:sectPr>
@@ -1619,7 +2133,7 @@
         <w:docPartGallery w:val="Page Numbers (Bottom of Page)"/>
         <w:docPartUnique w:val="true"/>
       </w:docPartObj>
-      <w:id w:val="1949793329"/>
+      <w:id w:val="1628647852"/>
     </w:sdtPr>
     <w:sdtContent>
       <w:p>
@@ -1665,7 +2179,7 @@
         <w:docPartGallery w:val="Page Numbers (Bottom of Page)"/>
         <w:docPartUnique w:val="true"/>
       </w:docPartObj>
-      <w:id w:val="1212117029"/>
+      <w:id w:val="1246746678"/>
     </w:sdtPr>
     <w:sdtContent>
       <w:p>
@@ -1711,53 +2225,7 @@
         <w:docPartGallery w:val="Page Numbers (Bottom of Page)"/>
         <w:docPartUnique w:val="true"/>
       </w:docPartObj>
-      <w:id w:val="129433607"/>
-    </w:sdtPr>
-    <w:sdtContent>
-      <w:p>
-        <w:pPr>
-          <w:pStyle w:val="Stopka"/>
-          <w:pBdr>
-            <w:top w:val="single" w:sz="4" w:space="1" w:color="000000"/>
-          </w:pBdr>
-          <w:jc w:val="center"/>
-          <w:rPr/>
-        </w:pPr>
-        <w:r>
-          <w:rPr/>
-          <w:fldChar w:fldCharType="begin"/>
-        </w:r>
-        <w:r>
-          <w:rPr/>
-          <w:instrText xml:space="preserve"> PAGE </w:instrText>
-        </w:r>
-        <w:r>
-          <w:rPr/>
-          <w:fldChar w:fldCharType="separate"/>
-        </w:r>
-        <w:r>
-          <w:rPr/>
-          <w:t>8</w:t>
-        </w:r>
-        <w:r>
-          <w:rPr/>
-          <w:fldChar w:fldCharType="end"/>
-        </w:r>
-      </w:p>
-    </w:sdtContent>
-  </w:sdt>
-</w:ftr>
-</file>
-
-<file path=word/footer4.xml><?xml version="1.0" encoding="utf-8"?>
-<w:ftr xmlns:o="urn:schemas-microsoft-com:office:office" xmlns:r="http://schemas.openxmlformats.org/officeDocument/2006/relationships" xmlns:v="urn:schemas-microsoft-com:vml" xmlns:w="http://schemas.openxmlformats.org/wordprocessingml/2006/main" xmlns:w10="urn:schemas-microsoft-com:office:word" xmlns:wp="http://schemas.openxmlformats.org/drawingml/2006/wordprocessingDrawing" xmlns:wps="http://schemas.microsoft.com/office/word/2010/wordprocessingShape" xmlns:wpg="http://schemas.microsoft.com/office/word/2010/wordprocessingGroup" xmlns:mc="http://schemas.openxmlformats.org/markup-compatibility/2006" xmlns:wp14="http://schemas.microsoft.com/office/word/2010/wordprocessingDrawing" xmlns:w14="http://schemas.microsoft.com/office/word/2010/wordml" xmlns:w15="http://schemas.microsoft.com/office/word/2012/wordml" mc:Ignorable="w14 wp14 w15">
-  <w:sdt>
-    <w:sdtPr>
-      <w:docPartObj>
-        <w:docPartGallery w:val="Page Numbers (Bottom of Page)"/>
-        <w:docPartUnique w:val="true"/>
-      </w:docPartObj>
-      <w:id w:val="2045493946"/>
+      <w:id w:val="1242487025"/>
     </w:sdtPr>
     <w:sdtContent>
       <w:p>
@@ -1795,6 +2263,52 @@
 </w:ftr>
 </file>
 
+<file path=word/footer4.xml><?xml version="1.0" encoding="utf-8"?>
+<w:ftr xmlns:o="urn:schemas-microsoft-com:office:office" xmlns:r="http://schemas.openxmlformats.org/officeDocument/2006/relationships" xmlns:v="urn:schemas-microsoft-com:vml" xmlns:w="http://schemas.openxmlformats.org/wordprocessingml/2006/main" xmlns:w10="urn:schemas-microsoft-com:office:word" xmlns:wp="http://schemas.openxmlformats.org/drawingml/2006/wordprocessingDrawing" xmlns:wps="http://schemas.microsoft.com/office/word/2010/wordprocessingShape" xmlns:wpg="http://schemas.microsoft.com/office/word/2010/wordprocessingGroup" xmlns:mc="http://schemas.openxmlformats.org/markup-compatibility/2006" xmlns:wp14="http://schemas.microsoft.com/office/word/2010/wordprocessingDrawing" xmlns:w14="http://schemas.microsoft.com/office/word/2010/wordml" xmlns:w15="http://schemas.microsoft.com/office/word/2012/wordml" mc:Ignorable="w14 wp14 w15">
+  <w:sdt>
+    <w:sdtPr>
+      <w:docPartObj>
+        <w:docPartGallery w:val="Page Numbers (Bottom of Page)"/>
+        <w:docPartUnique w:val="true"/>
+      </w:docPartObj>
+      <w:id w:val="2146476523"/>
+    </w:sdtPr>
+    <w:sdtContent>
+      <w:p>
+        <w:pPr>
+          <w:pStyle w:val="Stopka"/>
+          <w:pBdr>
+            <w:top w:val="single" w:sz="4" w:space="1" w:color="000000"/>
+          </w:pBdr>
+          <w:jc w:val="center"/>
+          <w:rPr/>
+        </w:pPr>
+        <w:r>
+          <w:rPr/>
+          <w:fldChar w:fldCharType="begin"/>
+        </w:r>
+        <w:r>
+          <w:rPr/>
+          <w:instrText xml:space="preserve"> PAGE </w:instrText>
+        </w:r>
+        <w:r>
+          <w:rPr/>
+          <w:fldChar w:fldCharType="separate"/>
+        </w:r>
+        <w:r>
+          <w:rPr/>
+          <w:t>3</w:t>
+        </w:r>
+        <w:r>
+          <w:rPr/>
+          <w:fldChar w:fldCharType="end"/>
+        </w:r>
+      </w:p>
+    </w:sdtContent>
+  </w:sdt>
+</w:ftr>
+</file>
+
 <file path=word/footer5.xml><?xml version="1.0" encoding="utf-8"?>
 <w:ftr xmlns:o="urn:schemas-microsoft-com:office:office" xmlns:r="http://schemas.openxmlformats.org/officeDocument/2006/relationships" xmlns:v="urn:schemas-microsoft-com:vml" xmlns:w="http://schemas.openxmlformats.org/wordprocessingml/2006/main" xmlns:w10="urn:schemas-microsoft-com:office:word" xmlns:wp="http://schemas.openxmlformats.org/drawingml/2006/wordprocessingDrawing" xmlns:wps="http://schemas.microsoft.com/office/word/2010/wordprocessingShape" xmlns:wpg="http://schemas.microsoft.com/office/word/2010/wordprocessingGroup" xmlns:mc="http://schemas.openxmlformats.org/markup-compatibility/2006" xmlns:wp14="http://schemas.microsoft.com/office/word/2010/wordprocessingDrawing" xmlns:w14="http://schemas.microsoft.com/office/word/2010/wordml" xmlns:w15="http://schemas.microsoft.com/office/word/2012/wordml" mc:Ignorable="w14 wp14 w15">
   <w:sdt>
@@ -1803,7 +2317,53 @@
         <w:docPartGallery w:val="Page Numbers (Bottom of Page)"/>
         <w:docPartUnique w:val="true"/>
       </w:docPartObj>
-      <w:id w:val="1213263741"/>
+      <w:id w:val="2029540618"/>
+    </w:sdtPr>
+    <w:sdtContent>
+      <w:p>
+        <w:pPr>
+          <w:pStyle w:val="Stopka"/>
+          <w:pBdr>
+            <w:top w:val="single" w:sz="4" w:space="1" w:color="000000"/>
+          </w:pBdr>
+          <w:jc w:val="center"/>
+          <w:rPr/>
+        </w:pPr>
+        <w:r>
+          <w:rPr/>
+          <w:fldChar w:fldCharType="begin"/>
+        </w:r>
+        <w:r>
+          <w:rPr/>
+          <w:instrText xml:space="preserve"> PAGE </w:instrText>
+        </w:r>
+        <w:r>
+          <w:rPr/>
+          <w:fldChar w:fldCharType="separate"/>
+        </w:r>
+        <w:r>
+          <w:rPr/>
+          <w:t>11</w:t>
+        </w:r>
+        <w:r>
+          <w:rPr/>
+          <w:fldChar w:fldCharType="end"/>
+        </w:r>
+      </w:p>
+    </w:sdtContent>
+  </w:sdt>
+</w:ftr>
+</file>
+
+<file path=word/footer6.xml><?xml version="1.0" encoding="utf-8"?>
+<w:ftr xmlns:o="urn:schemas-microsoft-com:office:office" xmlns:r="http://schemas.openxmlformats.org/officeDocument/2006/relationships" xmlns:v="urn:schemas-microsoft-com:vml" xmlns:w="http://schemas.openxmlformats.org/wordprocessingml/2006/main" xmlns:w10="urn:schemas-microsoft-com:office:word" xmlns:wp="http://schemas.openxmlformats.org/drawingml/2006/wordprocessingDrawing" xmlns:wps="http://schemas.microsoft.com/office/word/2010/wordprocessingShape" xmlns:wpg="http://schemas.microsoft.com/office/word/2010/wordprocessingGroup" xmlns:mc="http://schemas.openxmlformats.org/markup-compatibility/2006" xmlns:wp14="http://schemas.microsoft.com/office/word/2010/wordprocessingDrawing" xmlns:w14="http://schemas.microsoft.com/office/word/2010/wordml" xmlns:w15="http://schemas.microsoft.com/office/word/2012/wordml" mc:Ignorable="w14 wp14 w15">
+  <w:sdt>
+    <w:sdtPr>
+      <w:docPartObj>
+        <w:docPartGallery w:val="Page Numbers (Bottom of Page)"/>
+        <w:docPartUnique w:val="true"/>
+      </w:docPartObj>
+      <w:id w:val="417357683"/>
     </w:sdtPr>
     <w:sdtContent>
       <w:p>
@@ -1830,52 +2390,6 @@
         <w:r>
           <w:rPr/>
           <w:t>8</w:t>
-        </w:r>
-        <w:r>
-          <w:rPr/>
-          <w:fldChar w:fldCharType="end"/>
-        </w:r>
-      </w:p>
-    </w:sdtContent>
-  </w:sdt>
-</w:ftr>
-</file>
-
-<file path=word/footer6.xml><?xml version="1.0" encoding="utf-8"?>
-<w:ftr xmlns:o="urn:schemas-microsoft-com:office:office" xmlns:r="http://schemas.openxmlformats.org/officeDocument/2006/relationships" xmlns:v="urn:schemas-microsoft-com:vml" xmlns:w="http://schemas.openxmlformats.org/wordprocessingml/2006/main" xmlns:w10="urn:schemas-microsoft-com:office:word" xmlns:wp="http://schemas.openxmlformats.org/drawingml/2006/wordprocessingDrawing" xmlns:wps="http://schemas.microsoft.com/office/word/2010/wordprocessingShape" xmlns:wpg="http://schemas.microsoft.com/office/word/2010/wordprocessingGroup" xmlns:mc="http://schemas.openxmlformats.org/markup-compatibility/2006" xmlns:wp14="http://schemas.microsoft.com/office/word/2010/wordprocessingDrawing" xmlns:w14="http://schemas.microsoft.com/office/word/2010/wordml" xmlns:w15="http://schemas.microsoft.com/office/word/2012/wordml" mc:Ignorable="w14 wp14 w15">
-  <w:sdt>
-    <w:sdtPr>
-      <w:docPartObj>
-        <w:docPartGallery w:val="Page Numbers (Bottom of Page)"/>
-        <w:docPartUnique w:val="true"/>
-      </w:docPartObj>
-      <w:id w:val="1881017530"/>
-    </w:sdtPr>
-    <w:sdtContent>
-      <w:p>
-        <w:pPr>
-          <w:pStyle w:val="Stopka"/>
-          <w:pBdr>
-            <w:top w:val="single" w:sz="4" w:space="1" w:color="000000"/>
-          </w:pBdr>
-          <w:jc w:val="center"/>
-          <w:rPr/>
-        </w:pPr>
-        <w:r>
-          <w:rPr/>
-          <w:fldChar w:fldCharType="begin"/>
-        </w:r>
-        <w:r>
-          <w:rPr/>
-          <w:instrText xml:space="preserve"> PAGE </w:instrText>
-        </w:r>
-        <w:r>
-          <w:rPr/>
-          <w:fldChar w:fldCharType="separate"/>
-        </w:r>
-        <w:r>
-          <w:rPr/>
-          <w:t>7</w:t>
         </w:r>
         <w:r>
           <w:rPr/>

</xml_diff>

<commit_message>
Zgoda na przetwarzanie danych osobowych
</commit_message>
<xml_diff>
--- a/ZS14 Counter.docx
+++ b/ZS14 Counter.docx
@@ -17,26 +17,16 @@
           <w:sz w:val="36"/>
         </w:rPr>
       </w:pPr>
-      <w:r>
+      <w:bookmarkStart w:id="0" w:name="_GoBack"/>
+      <w:bookmarkEnd w:id="0"/>
+    </w:p>
+    <w:p>
+      <w:pPr>
+        <w:jc w:val="center"/>
         <w:rPr>
           <w:sz w:val="36"/>
         </w:rPr>
-        <w:t>To do:</w:t>
-      </w:r>
-    </w:p>
-    <w:p>
-      <w:pPr>
-        <w:jc w:val="center"/>
-        <w:rPr>
-          <w:sz w:val="36"/>
-        </w:rPr>
-      </w:pPr>
-      <w:r>
-        <w:rPr>
-          <w:sz w:val="36"/>
-        </w:rPr>
-        <w:t>zgłoszenia</w:t>
-      </w:r>
+      </w:pPr>
     </w:p>
     <w:p>
       <w:pPr>
@@ -46,31 +36,6 @@
           <w:lang w:val="en-US"/>
         </w:rPr>
       </w:pPr>
-      <w:proofErr w:type="spellStart"/>
-      <w:r>
-        <w:rPr>
-          <w:sz w:val="36"/>
-          <w:lang w:val="en-US"/>
-        </w:rPr>
-        <w:t>oboiwazki</w:t>
-      </w:r>
-      <w:proofErr w:type="spellEnd"/>
-      <w:r>
-        <w:rPr>
-          <w:sz w:val="36"/>
-          <w:lang w:val="en-US"/>
-        </w:rPr>
-        <w:t xml:space="preserve"> </w:t>
-      </w:r>
-      <w:proofErr w:type="spellStart"/>
-      <w:r>
-        <w:rPr>
-          <w:sz w:val="36"/>
-          <w:lang w:val="en-US"/>
-        </w:rPr>
-        <w:t>organizatora</w:t>
-      </w:r>
-      <w:proofErr w:type="spellEnd"/>
     </w:p>
     <w:p>
       <w:pPr>
@@ -127,22 +92,6 @@
         </w:rPr>
         <w:t>ZS14 Counter-Strike Championship</w:t>
       </w:r>
-    </w:p>
-    <w:p>
-      <w:pPr>
-        <w:rPr>
-          <w:sz w:val="36"/>
-          <w:lang w:val="en-US"/>
-        </w:rPr>
-      </w:pPr>
-    </w:p>
-    <w:p>
-      <w:pPr>
-        <w:rPr>
-          <w:sz w:val="36"/>
-          <w:lang w:val="en-US"/>
-        </w:rPr>
-      </w:pPr>
     </w:p>
     <w:p>
       <w:pPr>
@@ -391,6 +340,19 @@
           <w:ilvl w:val="0"/>
           <w:numId w:val="1"/>
         </w:numPr>
+        <w:rPr>
+          <w:sz w:val="32"/>
+        </w:rPr>
+      </w:pPr>
+      <w:r>
+        <w:rPr>
+          <w:sz w:val="32"/>
+        </w:rPr>
+        <w:t>Obowiązki</w:t>
+      </w:r>
+    </w:p>
+    <w:p>
+      <w:pPr>
         <w:rPr>
           <w:sz w:val="32"/>
         </w:rPr>
@@ -407,12 +369,6 @@
           <w:docGrid w:linePitch="360" w:charSpace="8192"/>
         </w:sectPr>
       </w:pPr>
-      <w:r>
-        <w:rPr>
-          <w:sz w:val="32"/>
-        </w:rPr>
-        <w:t>Obowiązki</w:t>
-      </w:r>
     </w:p>
     <w:p>
       <w:pPr>
@@ -675,6 +631,100 @@
     <w:p>
       <w:pPr>
         <w:rPr>
+          <w:sz w:val="28"/>
+        </w:rPr>
+      </w:pPr>
+    </w:p>
+    <w:p>
+      <w:pPr>
+        <w:rPr>
+          <w:sz w:val="28"/>
+        </w:rPr>
+      </w:pPr>
+      <w:r>
+        <w:rPr>
+          <w:sz w:val="28"/>
+        </w:rPr>
+        <w:lastRenderedPageBreak/>
+        <w:t>2.4</w:t>
+      </w:r>
+      <w:r>
+        <w:rPr>
+          <w:sz w:val="28"/>
+        </w:rPr>
+        <w:t>. Uczestnik Turnieju, podczas zgłaszania swojego udziału, musi wyrazić zgodę na przetwarzanie swoich danych osobowych przez Organizatora w celach związanych z organizacją i przeprowadzeniem Turnieju.</w:t>
+      </w:r>
+    </w:p>
+    <w:p>
+      <w:pPr>
+        <w:rPr>
+          <w:sz w:val="28"/>
+        </w:rPr>
+      </w:pPr>
+    </w:p>
+    <w:p>
+      <w:pPr>
+        <w:rPr>
+          <w:sz w:val="28"/>
+        </w:rPr>
+      </w:pPr>
+      <w:r>
+        <w:rPr>
+          <w:sz w:val="28"/>
+        </w:rPr>
+        <w:t>2.5</w:t>
+      </w:r>
+      <w:r>
+        <w:rPr>
+          <w:sz w:val="28"/>
+        </w:rPr>
+        <w:t xml:space="preserve">. W przypadku uczestników niepełnoletnich, zgoda na przetwarzanie danych osobowych musi być wyrażona przez rodzica lub opiekuna prawnego uczestnika. </w:t>
+      </w:r>
+      <w:r>
+        <w:rPr>
+          <w:b/>
+          <w:sz w:val="28"/>
+        </w:rPr>
+        <w:t>W zgłoszeniu należy załączyć odpowiednie oświadczenie od rodzica lub opiekuna prawnego</w:t>
+      </w:r>
+      <w:r>
+        <w:rPr>
+          <w:b/>
+          <w:sz w:val="28"/>
+        </w:rPr>
+        <w:t xml:space="preserve"> od </w:t>
+      </w:r>
+      <w:r>
+        <w:rPr>
+          <w:b/>
+          <w:sz w:val="28"/>
+          <w:u w:val="single"/>
+        </w:rPr>
+        <w:t>każdego uczestnika</w:t>
+      </w:r>
+      <w:r>
+        <w:rPr>
+          <w:b/>
+          <w:sz w:val="28"/>
+        </w:rPr>
+        <w:t>.</w:t>
+      </w:r>
+      <w:r>
+        <w:rPr>
+          <w:sz w:val="28"/>
+        </w:rPr>
+        <w:t xml:space="preserve"> </w:t>
+      </w:r>
+      <w:r>
+        <w:rPr>
+          <w:sz w:val="28"/>
+        </w:rPr>
+        <w:t>Przykładowe oświadczenie jest na końcu tego dokumentu.</w:t>
+      </w:r>
+    </w:p>
+    <w:p>
+      <w:pPr>
+        <w:rPr>
           <w:sz w:val="32"/>
         </w:rPr>
       </w:pPr>
@@ -691,38 +741,1143 @@
           <w:sz w:val="28"/>
           <w:szCs w:val="28"/>
         </w:rPr>
+        <w:t>2.</w:t>
+      </w:r>
+      <w:r>
+        <w:rPr>
+          <w:sz w:val="28"/>
+          <w:szCs w:val="28"/>
+        </w:rPr>
+        <w:t>6</w:t>
+      </w:r>
+      <w:r>
+        <w:rPr>
+          <w:sz w:val="28"/>
+          <w:szCs w:val="28"/>
+        </w:rPr>
+        <w:t xml:space="preserve"> Uczestnictwo w Turnieju wymaga posiadania konta </w:t>
+      </w:r>
+      <w:proofErr w:type="spellStart"/>
+      <w:r>
+        <w:rPr>
+          <w:sz w:val="28"/>
+          <w:szCs w:val="28"/>
+        </w:rPr>
+        <w:t>Steam</w:t>
+      </w:r>
+      <w:proofErr w:type="spellEnd"/>
+      <w:r>
+        <w:rPr>
+          <w:sz w:val="28"/>
+          <w:szCs w:val="28"/>
+        </w:rPr>
+        <w:t xml:space="preserve"> z licencją gry Counter-Strike: Globalna Ofensywa, konta </w:t>
+      </w:r>
+      <w:proofErr w:type="spellStart"/>
+      <w:r>
+        <w:rPr>
+          <w:sz w:val="28"/>
+          <w:szCs w:val="28"/>
+        </w:rPr>
+        <w:t>Discord</w:t>
+      </w:r>
+      <w:proofErr w:type="spellEnd"/>
+      <w:r>
+        <w:rPr>
+          <w:sz w:val="28"/>
+          <w:szCs w:val="28"/>
+        </w:rPr>
+        <w:t>.</w:t>
+      </w:r>
+    </w:p>
+    <w:p>
+      <w:pPr>
+        <w:rPr>
+          <w:sz w:val="28"/>
+          <w:szCs w:val="28"/>
+        </w:rPr>
+      </w:pPr>
+    </w:p>
+    <w:p>
+      <w:pPr>
+        <w:jc w:val="center"/>
+        <w:rPr>
+          <w:sz w:val="32"/>
+        </w:rPr>
+      </w:pPr>
+      <w:r>
+        <w:rPr>
+          <w:sz w:val="32"/>
+        </w:rPr>
+        <w:t>Zgłoszenia</w:t>
+      </w:r>
+    </w:p>
+    <w:p>
+      <w:pPr>
+        <w:rPr>
+          <w:sz w:val="28"/>
+        </w:rPr>
+      </w:pPr>
+      <w:r>
+        <w:rPr>
+          <w:sz w:val="28"/>
+        </w:rPr>
+        <w:t>3.1. Zgłoszenia uczestnictwa przyjmowane są przez Organizatora w ustalonym terminie.</w:t>
+      </w:r>
+    </w:p>
+    <w:p>
+      <w:pPr>
+        <w:rPr>
+          <w:sz w:val="28"/>
+        </w:rPr>
+      </w:pPr>
+    </w:p>
+    <w:p>
+      <w:pPr>
+        <w:rPr>
+          <w:sz w:val="28"/>
+        </w:rPr>
+      </w:pPr>
+      <w:r>
+        <w:rPr>
+          <w:sz w:val="28"/>
+        </w:rPr>
+        <w:t>3.2. Zgłoszenie powinno zawierać dane 5</w:t>
+      </w:r>
+      <w:r>
+        <w:rPr>
+          <w:sz w:val="28"/>
+        </w:rPr>
+        <w:t xml:space="preserve"> </w:t>
+      </w:r>
+      <w:r>
+        <w:rPr>
+          <w:sz w:val="28"/>
+        </w:rPr>
+        <w:t xml:space="preserve"> zawodników</w:t>
+      </w:r>
+      <w:r>
+        <w:rPr>
+          <w:sz w:val="28"/>
+        </w:rPr>
+        <w:t xml:space="preserve"> + 1 zastępstwo w razie nieobecności. Kolejno:</w:t>
+      </w:r>
+      <w:r>
+        <w:rPr>
+          <w:sz w:val="28"/>
+        </w:rPr>
+        <w:t xml:space="preserve"> imię, nazwisko, klasę ucznia, nazwę drużyny, nazwę użytkownika </w:t>
+      </w:r>
+      <w:proofErr w:type="spellStart"/>
+      <w:r>
+        <w:rPr>
+          <w:sz w:val="28"/>
+        </w:rPr>
+        <w:t>Steam</w:t>
+      </w:r>
+      <w:proofErr w:type="spellEnd"/>
+      <w:r>
+        <w:rPr>
+          <w:sz w:val="28"/>
+        </w:rPr>
+        <w:t xml:space="preserve"> oraz nazwę użytkownika </w:t>
+      </w:r>
+      <w:proofErr w:type="spellStart"/>
+      <w:r>
+        <w:rPr>
+          <w:sz w:val="28"/>
+        </w:rPr>
+        <w:t>Discord</w:t>
+      </w:r>
+      <w:proofErr w:type="spellEnd"/>
+      <w:r>
+        <w:rPr>
+          <w:sz w:val="28"/>
+        </w:rPr>
+        <w:t xml:space="preserve"> (używając formatu Nazwa#1234) do kontaktu.</w:t>
+      </w:r>
+    </w:p>
+    <w:p>
+      <w:pPr>
+        <w:rPr>
+          <w:sz w:val="28"/>
+        </w:rPr>
+      </w:pPr>
+    </w:p>
+    <w:p>
+      <w:pPr>
+        <w:rPr>
+          <w:sz w:val="28"/>
+        </w:rPr>
+      </w:pPr>
+    </w:p>
+    <w:p>
+      <w:pPr>
+        <w:rPr>
+          <w:sz w:val="28"/>
+        </w:rPr>
+      </w:pPr>
+    </w:p>
+    <w:p>
+      <w:pPr>
+        <w:rPr>
+          <w:sz w:val="28"/>
+        </w:rPr>
+      </w:pPr>
+    </w:p>
+    <w:p>
+      <w:pPr>
+        <w:rPr>
+          <w:sz w:val="28"/>
+        </w:rPr>
+      </w:pPr>
+    </w:p>
+    <w:p>
+      <w:pPr>
+        <w:rPr>
+          <w:sz w:val="28"/>
+        </w:rPr>
+      </w:pPr>
+    </w:p>
+    <w:p>
+      <w:pPr>
+        <w:rPr>
+          <w:sz w:val="28"/>
+        </w:rPr>
+      </w:pPr>
+    </w:p>
+    <w:p>
+      <w:pPr>
+        <w:rPr>
+          <w:b/>
+          <w:sz w:val="28"/>
+        </w:rPr>
+      </w:pPr>
+      <w:r>
+        <w:rPr>
+          <w:b/>
+          <w:sz w:val="28"/>
+        </w:rPr>
+        <w:t>Przykładowe zgłoszenie:</w:t>
+      </w:r>
+    </w:p>
+    <w:p>
+      <w:pPr>
+        <w:rPr>
+          <w:sz w:val="28"/>
+        </w:rPr>
+      </w:pPr>
+      <w:r>
+        <w:rPr>
+          <w:sz w:val="28"/>
+        </w:rPr>
+        <w:t>Drużyna: 4pi e-</w:t>
+      </w:r>
+      <w:proofErr w:type="spellStart"/>
+      <w:r>
+        <w:rPr>
+          <w:sz w:val="28"/>
+        </w:rPr>
+        <w:t>sports</w:t>
+      </w:r>
+      <w:proofErr w:type="spellEnd"/>
+    </w:p>
+    <w:p>
+      <w:pPr>
+        <w:rPr>
+          <w:sz w:val="28"/>
+        </w:rPr>
+      </w:pPr>
+    </w:p>
+    <w:p>
+      <w:pPr>
+        <w:rPr>
+          <w:sz w:val="28"/>
+        </w:rPr>
+      </w:pPr>
+      <w:r>
+        <w:rPr>
+          <w:sz w:val="28"/>
+        </w:rPr>
+        <w:t xml:space="preserve">1. </w:t>
+      </w:r>
+      <w:r>
+        <w:rPr>
+          <w:sz w:val="28"/>
+        </w:rPr>
+        <w:t xml:space="preserve">Imię Nazwisko 4pi, </w:t>
+      </w:r>
+      <w:proofErr w:type="spellStart"/>
+      <w:r>
+        <w:rPr>
+          <w:sz w:val="28"/>
+        </w:rPr>
+        <w:t>NazwaKontaSteam</w:t>
+      </w:r>
+      <w:proofErr w:type="spellEnd"/>
+      <w:r>
+        <w:rPr>
+          <w:sz w:val="28"/>
+        </w:rPr>
+        <w:t>, UżytkownikDiscord#1234</w:t>
+      </w:r>
+    </w:p>
+    <w:p>
+      <w:pPr>
+        <w:rPr>
+          <w:sz w:val="28"/>
+        </w:rPr>
+      </w:pPr>
+      <w:r>
+        <w:rPr>
+          <w:sz w:val="28"/>
+        </w:rPr>
+        <w:t>(Własna klawiatura, własna mysz, własne słuchawki z mikrofonem)</w:t>
+      </w:r>
+    </w:p>
+    <w:p>
+      <w:pPr>
+        <w:rPr>
+          <w:sz w:val="28"/>
+        </w:rPr>
+      </w:pPr>
+      <w:r>
+        <w:rPr>
+          <w:sz w:val="28"/>
+        </w:rPr>
+        <w:t>Zgoda na przetwarzanie danych osobowych (tak/nie)</w:t>
+      </w:r>
+    </w:p>
+    <w:p>
+      <w:pPr>
+        <w:rPr>
+          <w:sz w:val="28"/>
+        </w:rPr>
+      </w:pPr>
+      <w:r>
+        <w:rPr>
+          <w:sz w:val="28"/>
+        </w:rPr>
+        <w:t>Zgoda rodzica/opiekuna prawnego (jeśli dotyczy): (tak/nie)</w:t>
+      </w:r>
+    </w:p>
+    <w:p>
+      <w:pPr>
+        <w:rPr>
+          <w:sz w:val="28"/>
+        </w:rPr>
+      </w:pPr>
+    </w:p>
+    <w:p>
+      <w:pPr>
+        <w:rPr>
+          <w:sz w:val="28"/>
+        </w:rPr>
+      </w:pPr>
+      <w:r>
+        <w:rPr>
+          <w:sz w:val="28"/>
+        </w:rPr>
+        <w:t xml:space="preserve">2. </w:t>
+      </w:r>
+      <w:r>
+        <w:rPr>
+          <w:sz w:val="28"/>
+        </w:rPr>
+        <w:t xml:space="preserve">Imię Nazwisko 4pi, </w:t>
+      </w:r>
+      <w:proofErr w:type="spellStart"/>
+      <w:r>
+        <w:rPr>
+          <w:sz w:val="28"/>
+        </w:rPr>
+        <w:t>NazwaKontaSteam</w:t>
+      </w:r>
+      <w:proofErr w:type="spellEnd"/>
+      <w:r>
+        <w:rPr>
+          <w:sz w:val="28"/>
+        </w:rPr>
+        <w:t>, UżytkownikDiscord#1234</w:t>
+      </w:r>
+    </w:p>
+    <w:p>
+      <w:pPr>
+        <w:rPr>
+          <w:sz w:val="28"/>
+        </w:rPr>
+      </w:pPr>
+      <w:r>
+        <w:rPr>
+          <w:sz w:val="28"/>
+        </w:rPr>
+        <w:t>(Własne słuchawki z mikrofonem)</w:t>
+      </w:r>
+    </w:p>
+    <w:p>
+      <w:pPr>
+        <w:rPr>
+          <w:sz w:val="28"/>
+        </w:rPr>
+      </w:pPr>
+      <w:r>
+        <w:rPr>
+          <w:sz w:val="28"/>
+        </w:rPr>
+        <w:t>Zgoda na przetwarzanie danych osobowych (tak/nie)</w:t>
+      </w:r>
+    </w:p>
+    <w:p>
+      <w:pPr>
+        <w:rPr>
+          <w:sz w:val="28"/>
+        </w:rPr>
+      </w:pPr>
+      <w:r>
+        <w:rPr>
+          <w:sz w:val="28"/>
+        </w:rPr>
+        <w:t>Zgoda rodzica/opiekuna prawnego (jeśli dotyczy): (tak/nie)</w:t>
+      </w:r>
+    </w:p>
+    <w:p>
+      <w:pPr>
+        <w:rPr>
+          <w:sz w:val="28"/>
+        </w:rPr>
+      </w:pPr>
+    </w:p>
+    <w:p>
+      <w:pPr>
+        <w:rPr>
+          <w:sz w:val="28"/>
+        </w:rPr>
+      </w:pPr>
+      <w:r>
+        <w:rPr>
+          <w:sz w:val="28"/>
+        </w:rPr>
+        <w:t>(…)</w:t>
+      </w:r>
+    </w:p>
+    <w:p>
+      <w:pPr>
+        <w:rPr>
+          <w:sz w:val="28"/>
+        </w:rPr>
+      </w:pPr>
+    </w:p>
+    <w:p>
+      <w:pPr>
+        <w:rPr>
+          <w:sz w:val="28"/>
+        </w:rPr>
+      </w:pPr>
+      <w:r>
+        <w:rPr>
+          <w:sz w:val="28"/>
+        </w:rPr>
+        <w:t xml:space="preserve">Zastępstwo: Imię Nazwisko 4pi, </w:t>
+      </w:r>
+      <w:proofErr w:type="spellStart"/>
+      <w:r>
+        <w:rPr>
+          <w:sz w:val="28"/>
+        </w:rPr>
+        <w:t>NazwaKontaSteam</w:t>
+      </w:r>
+      <w:proofErr w:type="spellEnd"/>
+      <w:r>
+        <w:rPr>
+          <w:sz w:val="28"/>
+        </w:rPr>
+        <w:t>, UżytkownikDiscord#1234</w:t>
+      </w:r>
+    </w:p>
+    <w:p>
+      <w:pPr>
+        <w:rPr>
+          <w:sz w:val="28"/>
+        </w:rPr>
+      </w:pPr>
+      <w:r>
+        <w:rPr>
+          <w:sz w:val="28"/>
+        </w:rPr>
+        <w:t>(Własna klawiatura, własna mysz, własne słuchawki z mikrofonem)</w:t>
+      </w:r>
+    </w:p>
+    <w:p>
+      <w:pPr>
+        <w:rPr>
+          <w:sz w:val="28"/>
+        </w:rPr>
+      </w:pPr>
+      <w:r>
+        <w:rPr>
+          <w:sz w:val="28"/>
+        </w:rPr>
+        <w:t>Zgoda na przetwarzanie danych osobowych (tak/nie)</w:t>
+      </w:r>
+    </w:p>
+    <w:p>
+      <w:pPr>
+        <w:rPr>
+          <w:sz w:val="28"/>
+        </w:rPr>
+      </w:pPr>
+      <w:r>
+        <w:rPr>
+          <w:sz w:val="28"/>
+        </w:rPr>
+        <w:t>Zgoda rodzica/opiekuna prawnego (jeśli dotyczy): (tak/nie)</w:t>
+      </w:r>
+    </w:p>
+    <w:p>
+      <w:pPr>
+        <w:rPr>
+          <w:sz w:val="28"/>
+        </w:rPr>
+      </w:pPr>
+    </w:p>
+    <w:p>
+      <w:pPr>
+        <w:rPr>
+          <w:sz w:val="28"/>
+        </w:rPr>
+      </w:pPr>
+    </w:p>
+    <w:p>
+      <w:pPr>
+        <w:rPr>
+          <w:sz w:val="28"/>
+        </w:rPr>
+      </w:pPr>
+    </w:p>
+    <w:p>
+      <w:pPr>
+        <w:rPr>
+          <w:sz w:val="28"/>
+        </w:rPr>
+      </w:pPr>
+    </w:p>
+    <w:p>
+      <w:pPr>
+        <w:rPr>
+          <w:sz w:val="28"/>
+        </w:rPr>
+      </w:pPr>
+      <w:r>
+        <w:rPr>
+          <w:sz w:val="28"/>
+        </w:rPr>
         <w:lastRenderedPageBreak/>
-        <w:t xml:space="preserve">2.4 Uczestnictwo w Turnieju wymaga posiadania konta </w:t>
+        <w:t xml:space="preserve">3.3. Drużyny </w:t>
+      </w:r>
+      <w:r>
+        <w:rPr>
+          <w:sz w:val="28"/>
+        </w:rPr>
+        <w:t>muszą</w:t>
+      </w:r>
+      <w:r>
+        <w:rPr>
+          <w:sz w:val="28"/>
+        </w:rPr>
+        <w:t xml:space="preserve"> składać się z 5 zawodników</w:t>
+      </w:r>
+      <w:r>
+        <w:rPr>
+          <w:sz w:val="28"/>
+        </w:rPr>
+        <w:t xml:space="preserve"> oraz jednego w zastępstwo (5+1)</w:t>
+      </w:r>
+      <w:r>
+        <w:rPr>
+          <w:sz w:val="28"/>
+        </w:rPr>
+        <w:t>.</w:t>
+      </w:r>
+    </w:p>
+    <w:p>
+      <w:pPr>
+        <w:rPr>
+          <w:sz w:val="28"/>
+        </w:rPr>
+      </w:pPr>
+    </w:p>
+    <w:p>
+      <w:pPr>
+        <w:rPr>
+          <w:sz w:val="28"/>
+        </w:rPr>
+      </w:pPr>
+      <w:r>
+        <w:rPr>
+          <w:sz w:val="28"/>
+        </w:rPr>
+        <w:t>3.4. Każdy uczestnik może należeć tylko do jednej drużyny.</w:t>
+      </w:r>
+    </w:p>
+    <w:p>
+      <w:pPr>
+        <w:rPr>
+          <w:sz w:val="28"/>
+        </w:rPr>
+      </w:pPr>
+    </w:p>
+    <w:p>
+      <w:pPr>
+        <w:rPr>
+          <w:sz w:val="28"/>
+        </w:rPr>
+      </w:pPr>
+      <w:r>
+        <w:rPr>
+          <w:sz w:val="28"/>
+        </w:rPr>
+        <w:t>3.5 Osoba wpisana w zgłoszeniu jako pierwsza jest traktowana przez organizatora jako kapitan drużyny</w:t>
+      </w:r>
+    </w:p>
+    <w:p>
+      <w:pPr>
+        <w:rPr>
+          <w:sz w:val="28"/>
+        </w:rPr>
+      </w:pPr>
+    </w:p>
+    <w:p>
+      <w:pPr>
+        <w:rPr>
+          <w:sz w:val="28"/>
+        </w:rPr>
+      </w:pPr>
+      <w:r>
+        <w:rPr>
+          <w:sz w:val="28"/>
+        </w:rPr>
+        <w:t>3.</w:t>
+      </w:r>
+      <w:r>
+        <w:rPr>
+          <w:sz w:val="28"/>
+        </w:rPr>
+        <w:t>6</w:t>
+      </w:r>
+      <w:r>
+        <w:rPr>
+          <w:sz w:val="28"/>
+        </w:rPr>
+        <w:t xml:space="preserve"> Organizator umożliwia </w:t>
+      </w:r>
+      <w:r>
+        <w:rPr>
+          <w:sz w:val="28"/>
+        </w:rPr>
+        <w:t xml:space="preserve">wysłanie </w:t>
+      </w:r>
+      <w:r>
+        <w:rPr>
+          <w:sz w:val="28"/>
+        </w:rPr>
+        <w:t xml:space="preserve">zgłoszenia poprzez </w:t>
       </w:r>
       <w:proofErr w:type="spellStart"/>
       <w:r>
         <w:rPr>
           <w:sz w:val="28"/>
-          <w:szCs w:val="28"/>
-        </w:rPr>
-        <w:t>Steam</w:t>
+        </w:rPr>
+        <w:t>gmail</w:t>
+      </w:r>
+      <w:r>
+        <w:rPr>
+          <w:sz w:val="28"/>
+        </w:rPr>
+        <w:t>’a</w:t>
       </w:r>
       <w:proofErr w:type="spellEnd"/>
       <w:r>
         <w:rPr>
           <w:sz w:val="28"/>
-          <w:szCs w:val="28"/>
-        </w:rPr>
-        <w:t xml:space="preserve"> z licencją gry Counter-Strike: Globalna Ofensywa, konta </w:t>
+        </w:rPr>
+        <w:t xml:space="preserve"> na adres:</w:t>
+      </w:r>
+    </w:p>
+    <w:p>
+      <w:pPr>
+        <w:rPr>
+          <w:b/>
+          <w:sz w:val="28"/>
+        </w:rPr>
+      </w:pPr>
+      <w:r>
+        <w:rPr>
+          <w:b/>
+          <w:sz w:val="28"/>
+        </w:rPr>
+        <w:t>wasikm@chmura.zs14.edu.pl</w:t>
+      </w:r>
+    </w:p>
+    <w:p>
+      <w:pPr>
+        <w:rPr>
+          <w:sz w:val="28"/>
+        </w:rPr>
+      </w:pPr>
+    </w:p>
+    <w:p>
+      <w:pPr>
+        <w:rPr>
+          <w:sz w:val="28"/>
+        </w:rPr>
+      </w:pPr>
+      <w:r>
+        <w:rPr>
+          <w:sz w:val="28"/>
+        </w:rPr>
+        <w:t>3.</w:t>
+      </w:r>
+      <w:r>
+        <w:rPr>
+          <w:sz w:val="28"/>
+        </w:rPr>
+        <w:t>7</w:t>
+      </w:r>
+      <w:r>
+        <w:rPr>
+          <w:sz w:val="28"/>
+        </w:rPr>
+        <w:t xml:space="preserve">  Poprawne zgłoszenie powinno zostać wysłane z domeny szkolnej (chmura.zs14.edu.pl)</w:t>
+      </w:r>
+    </w:p>
+    <w:p>
+      <w:pPr>
+        <w:rPr>
+          <w:sz w:val="32"/>
+        </w:rPr>
+      </w:pPr>
+    </w:p>
+    <w:p>
+      <w:pPr>
+        <w:jc w:val="center"/>
+        <w:rPr>
+          <w:sz w:val="32"/>
+        </w:rPr>
+      </w:pPr>
+      <w:r>
+        <w:rPr>
+          <w:sz w:val="32"/>
+        </w:rPr>
+        <w:t>Format Turnieju</w:t>
+      </w:r>
+    </w:p>
+    <w:p>
+      <w:pPr>
+        <w:rPr>
+          <w:sz w:val="28"/>
+        </w:rPr>
+      </w:pPr>
+      <w:r>
+        <w:rPr>
+          <w:sz w:val="28"/>
+        </w:rPr>
+        <w:t>4.1. Turniej rozgrywany jest w formacie drabinki rozgrywkowej, z rundą przegranych, jeśli liczba drużyn uczestniczących przekroczy 8.</w:t>
+      </w:r>
+    </w:p>
+    <w:p>
+      <w:pPr>
+        <w:rPr>
+          <w:sz w:val="28"/>
+        </w:rPr>
+      </w:pPr>
+    </w:p>
+    <w:p>
+      <w:pPr>
+        <w:rPr>
+          <w:sz w:val="28"/>
+        </w:rPr>
+      </w:pPr>
+      <w:r>
+        <w:rPr>
+          <w:sz w:val="28"/>
+        </w:rPr>
+        <w:t>4.2. Mecze rozgrywane są w systemie Best of 1 (BO1), a finał w systemie Best of 3 (BO3).</w:t>
+      </w:r>
+    </w:p>
+    <w:p>
+      <w:pPr>
+        <w:rPr>
+          <w:sz w:val="28"/>
+        </w:rPr>
+      </w:pPr>
+    </w:p>
+    <w:p>
+      <w:pPr>
+        <w:rPr>
+          <w:sz w:val="28"/>
+        </w:rPr>
+      </w:pPr>
+      <w:r>
+        <w:rPr>
+          <w:sz w:val="28"/>
+        </w:rPr>
+        <w:t>4.3. Mapy wybierane są zgodnie z aktualną pulą map dostępną w oficjalnych rozgrywkach CS:GO.</w:t>
+      </w:r>
+    </w:p>
+    <w:p>
+      <w:pPr>
+        <w:rPr>
+          <w:sz w:val="28"/>
+        </w:rPr>
+      </w:pPr>
+    </w:p>
+    <w:p>
+      <w:pPr>
+        <w:rPr>
+          <w:sz w:val="28"/>
+        </w:rPr>
+      </w:pPr>
+      <w:r>
+        <w:rPr>
+          <w:sz w:val="28"/>
+        </w:rPr>
+        <w:t>4.4. Organizator może dostosować format Turnieju w zależności od liczby zgłoszonych drużyn.</w:t>
+      </w:r>
+    </w:p>
+    <w:p>
+      <w:pPr>
+        <w:jc w:val="center"/>
+        <w:rPr>
+          <w:sz w:val="28"/>
+        </w:rPr>
+      </w:pPr>
+    </w:p>
+    <w:p>
+      <w:pPr>
+        <w:jc w:val="center"/>
+        <w:rPr>
+          <w:sz w:val="28"/>
+        </w:rPr>
+      </w:pPr>
+      <w:r>
+        <w:rPr>
+          <w:sz w:val="32"/>
+        </w:rPr>
+        <w:t>Zasady rozgrywek</w:t>
+      </w:r>
+    </w:p>
+    <w:p>
+      <w:pPr>
+        <w:rPr>
+          <w:sz w:val="28"/>
+        </w:rPr>
+      </w:pPr>
+      <w:r>
+        <w:rPr>
+          <w:sz w:val="28"/>
+        </w:rPr>
+        <w:t xml:space="preserve">5.1. Wszystkie mecze muszą być rozgrywane zgodnie z zasadami fair </w:t>
       </w:r>
       <w:proofErr w:type="spellStart"/>
       <w:r>
         <w:rPr>
           <w:sz w:val="28"/>
-          <w:szCs w:val="28"/>
-        </w:rPr>
-        <w:t>Discord</w:t>
+        </w:rPr>
+        <w:t>play</w:t>
       </w:r>
       <w:proofErr w:type="spellEnd"/>
       <w:r>
         <w:rPr>
           <w:sz w:val="28"/>
-          <w:szCs w:val="28"/>
+        </w:rPr>
+        <w:t xml:space="preserve"> oraz niniejszym regulaminem.</w:t>
+      </w:r>
+    </w:p>
+    <w:p>
+      <w:pPr>
+        <w:rPr>
+          <w:sz w:val="28"/>
+        </w:rPr>
+      </w:pPr>
+    </w:p>
+    <w:p>
+      <w:pPr>
+        <w:rPr>
+          <w:sz w:val="28"/>
+        </w:rPr>
+      </w:pPr>
+      <w:r>
+        <w:rPr>
+          <w:sz w:val="28"/>
+        </w:rPr>
+        <w:t>5.2. Drużyny muszą zgłosić się na serwer 15 minut przed rozpoczęciem meczu.</w:t>
+      </w:r>
+    </w:p>
+    <w:p>
+      <w:pPr>
+        <w:rPr>
+          <w:sz w:val="28"/>
+        </w:rPr>
+      </w:pPr>
+    </w:p>
+    <w:p>
+      <w:pPr>
+        <w:rPr>
+          <w:sz w:val="28"/>
+        </w:rPr>
+      </w:pPr>
+      <w:r>
+        <w:rPr>
+          <w:sz w:val="28"/>
+        </w:rPr>
+        <w:t>5.3. Każdy mecz rozpoczyna się rundą nożową, która decyduje o wyborze strony startowej (CT lub T).</w:t>
+      </w:r>
+    </w:p>
+    <w:p>
+      <w:pPr>
+        <w:rPr>
+          <w:sz w:val="28"/>
+        </w:rPr>
+      </w:pPr>
+    </w:p>
+    <w:p>
+      <w:pPr>
+        <w:rPr>
+          <w:sz w:val="28"/>
+        </w:rPr>
+      </w:pPr>
+      <w:r>
+        <w:rPr>
+          <w:sz w:val="28"/>
+        </w:rPr>
+        <w:t>5.4. W przypadku braku jednoznaczności, Organizator podejmuje decyzję o kontynuacji meczu.</w:t>
+      </w:r>
+    </w:p>
+    <w:p>
+      <w:pPr>
+        <w:rPr>
+          <w:sz w:val="28"/>
+        </w:rPr>
+      </w:pPr>
+    </w:p>
+    <w:p>
+      <w:pPr>
+        <w:jc w:val="center"/>
+        <w:rPr>
+          <w:sz w:val="32"/>
+        </w:rPr>
+      </w:pPr>
+      <w:r>
+        <w:rPr>
+          <w:sz w:val="32"/>
+        </w:rPr>
+        <w:t>Postępowanie w przypadku nieprzestrzegania regulaminu</w:t>
+      </w:r>
+    </w:p>
+    <w:p>
+      <w:pPr>
+        <w:rPr>
+          <w:sz w:val="28"/>
+        </w:rPr>
+      </w:pPr>
+      <w:r>
+        <w:rPr>
+          <w:sz w:val="28"/>
+        </w:rPr>
+        <w:t>6.1. Organizator zastrzega sobie prawo do ukarania uczestników za nieprzestrzeganie niniejszego regulaminu, włącznie z dyskwalifikacją drużyny lub zawodnika.</w:t>
+      </w:r>
+    </w:p>
+    <w:p>
+      <w:pPr>
+        <w:rPr>
+          <w:sz w:val="28"/>
+        </w:rPr>
+      </w:pPr>
+    </w:p>
+    <w:p>
+      <w:pPr>
+        <w:rPr>
+          <w:sz w:val="28"/>
+        </w:rPr>
+      </w:pPr>
+      <w:r>
+        <w:rPr>
+          <w:sz w:val="28"/>
+        </w:rPr>
+        <w:t xml:space="preserve">6.2. W przypadku wykrycia oszustw, takich jak używanie </w:t>
+      </w:r>
+      <w:proofErr w:type="spellStart"/>
+      <w:r>
+        <w:rPr>
+          <w:sz w:val="28"/>
+        </w:rPr>
+        <w:t>cheatów</w:t>
+      </w:r>
+      <w:proofErr w:type="spellEnd"/>
+      <w:r>
+        <w:rPr>
+          <w:sz w:val="28"/>
+        </w:rPr>
+        <w:t>, programów wspomagających lub innych nieuczciwych działań, uczestnik zostanie natychmiast zdyskwalifikowany, a jego drużyna może zostać ukarana.</w:t>
+      </w:r>
+    </w:p>
+    <w:p>
+      <w:pPr>
+        <w:rPr>
+          <w:sz w:val="28"/>
+        </w:rPr>
+      </w:pPr>
+    </w:p>
+    <w:p>
+      <w:pPr>
+        <w:rPr>
+          <w:sz w:val="28"/>
+        </w:rPr>
+      </w:pPr>
+      <w:r>
+        <w:rPr>
+          <w:sz w:val="28"/>
+        </w:rPr>
+        <w:t>6.3. Uczestnicy są zobowiązani do zachowania szacunku wobec innych uczestników, Organizatora i sędziów. Obraźliwe, wulgarne lub dyskryminujące zachowanie może prowadzić do ukarania, włącznie z dyskwalifikacją.</w:t>
+      </w:r>
+    </w:p>
+    <w:p>
+      <w:pPr>
+        <w:rPr>
+          <w:sz w:val="28"/>
+        </w:rPr>
+      </w:pPr>
+    </w:p>
+    <w:p>
+      <w:pPr>
+        <w:rPr>
+          <w:sz w:val="28"/>
+        </w:rPr>
+      </w:pPr>
+      <w:r>
+        <w:rPr>
+          <w:sz w:val="28"/>
+        </w:rPr>
+        <w:lastRenderedPageBreak/>
+        <w:t>6.4. W przypadku zaistnienia sporów lub sytuacji nieuregulowanych przez niniejszy regulamin, ostateczną decyzję podejmuje Organizator.</w:t>
+      </w:r>
+    </w:p>
+    <w:p>
+      <w:pPr>
+        <w:rPr>
+          <w:sz w:val="28"/>
+        </w:rPr>
+      </w:pPr>
+    </w:p>
+    <w:p>
+      <w:pPr>
+        <w:jc w:val="center"/>
+        <w:rPr>
+          <w:sz w:val="32"/>
+        </w:rPr>
+      </w:pPr>
+      <w:r>
+        <w:rPr>
+          <w:sz w:val="32"/>
+        </w:rPr>
+        <w:t>Nagrody</w:t>
+      </w:r>
+    </w:p>
+    <w:p>
+      <w:pPr>
+        <w:rPr>
+          <w:sz w:val="28"/>
+        </w:rPr>
+      </w:pPr>
+      <w:r>
+        <w:rPr>
+          <w:sz w:val="28"/>
+        </w:rPr>
+        <w:t>7.1. Organizator przewiduje nagrody dla drużyn, które zajmą miejsca na podium (I, II i III).</w:t>
+      </w:r>
+    </w:p>
+    <w:p>
+      <w:pPr>
+        <w:rPr>
+          <w:sz w:val="28"/>
+        </w:rPr>
+      </w:pPr>
+    </w:p>
+    <w:p>
+      <w:pPr>
+        <w:rPr>
+          <w:sz w:val="28"/>
+        </w:rPr>
+      </w:pPr>
+      <w:r>
+        <w:rPr>
+          <w:sz w:val="28"/>
+        </w:rPr>
+        <w:t>7.2. Rodzaj i wartość nagród zostaną przedstawione przez Organizatora przed rozpoczęciem Turnieju.</w:t>
+      </w:r>
+    </w:p>
+    <w:p>
+      <w:pPr>
+        <w:rPr>
+          <w:sz w:val="28"/>
+        </w:rPr>
+      </w:pPr>
+    </w:p>
+    <w:p>
+      <w:pPr>
+        <w:rPr>
+          <w:sz w:val="28"/>
+        </w:rPr>
+      </w:pPr>
+      <w:r>
+        <w:rPr>
+          <w:sz w:val="28"/>
+        </w:rPr>
+        <w:t>7.3. Nagrody są nieprzekazywalne i nie można ich zamienić na ekwiwalent pieniężny.</w:t>
+      </w:r>
+    </w:p>
+    <w:p>
+      <w:pPr>
+        <w:rPr>
+          <w:sz w:val="32"/>
+        </w:rPr>
+      </w:pPr>
+    </w:p>
+    <w:p>
+      <w:pPr>
+        <w:jc w:val="center"/>
+        <w:rPr>
+          <w:sz w:val="32"/>
+        </w:rPr>
+      </w:pPr>
+      <w:r>
+        <w:rPr>
+          <w:sz w:val="32"/>
+        </w:rPr>
+        <w:t>Postanowienia końcowe</w:t>
+      </w:r>
+    </w:p>
+    <w:p>
+      <w:pPr>
+        <w:rPr>
+          <w:sz w:val="28"/>
+        </w:rPr>
+      </w:pPr>
+      <w:r>
+        <w:rPr>
+          <w:sz w:val="28"/>
+        </w:rPr>
+        <w:t>8.1. Udział w Turnieju oznacza akceptację niniejszego regulaminu przez uczestnika</w:t>
+      </w:r>
+      <w:r>
+        <w:rPr>
+          <w:sz w:val="28"/>
+        </w:rPr>
+        <w:t xml:space="preserve"> oraz zastosowanie się do obowiązków wynikających z załącznika z obowiązkami (3. Obowiązki) oraz zapoznanie się ze strukturą organizacji w załączniku (2. Organizacja)</w:t>
+      </w:r>
+      <w:r>
+        <w:rPr>
+          <w:sz w:val="28"/>
         </w:rPr>
         <w:t>.</w:t>
       </w:r>
@@ -731,334 +1886,40 @@
       <w:pPr>
         <w:rPr>
           <w:sz w:val="28"/>
-          <w:szCs w:val="28"/>
-        </w:rPr>
-      </w:pPr>
-    </w:p>
-    <w:p>
-      <w:pPr>
-        <w:jc w:val="center"/>
-        <w:rPr>
-          <w:sz w:val="32"/>
-        </w:rPr>
-      </w:pPr>
-      <w:r>
-        <w:rPr>
-          <w:sz w:val="32"/>
-        </w:rPr>
-        <w:t>Zgłoszenia</w:t>
-      </w:r>
-    </w:p>
-    <w:p>
-      <w:pPr>
-        <w:rPr>
-          <w:sz w:val="28"/>
-        </w:rPr>
-      </w:pPr>
-      <w:r>
-        <w:rPr>
-          <w:sz w:val="28"/>
-        </w:rPr>
-        <w:t>3.1. Zgłoszenia uczestnictwa przyjmowane są przez Organizatora w ustalonym terminie.</w:t>
-      </w:r>
-    </w:p>
-    <w:p>
-      <w:pPr>
-        <w:rPr>
-          <w:sz w:val="28"/>
-        </w:rPr>
-      </w:pPr>
-    </w:p>
-    <w:p>
-      <w:pPr>
-        <w:rPr>
-          <w:sz w:val="28"/>
-        </w:rPr>
-      </w:pPr>
-      <w:r>
-        <w:rPr>
-          <w:sz w:val="28"/>
-        </w:rPr>
-        <w:t>3.2. Zgłoszenie powinno zawierać dane 5</w:t>
-      </w:r>
-      <w:r>
-        <w:rPr>
-          <w:sz w:val="28"/>
-        </w:rPr>
-        <w:t xml:space="preserve"> </w:t>
-      </w:r>
-      <w:r>
-        <w:rPr>
-          <w:sz w:val="28"/>
-        </w:rPr>
-        <w:t xml:space="preserve"> zawodników</w:t>
-      </w:r>
-      <w:r>
-        <w:rPr>
-          <w:sz w:val="28"/>
-        </w:rPr>
-        <w:t xml:space="preserve"> + 1 zastępstwo w razie nieobecności. Kolejno:</w:t>
-      </w:r>
-      <w:r>
-        <w:rPr>
-          <w:sz w:val="28"/>
-        </w:rPr>
-        <w:t xml:space="preserve"> imię, nazwisko, klasę ucznia, nazwę drużyny, nazwę użytkownika </w:t>
-      </w:r>
-      <w:proofErr w:type="spellStart"/>
-      <w:r>
-        <w:rPr>
-          <w:sz w:val="28"/>
-        </w:rPr>
-        <w:t>Steam</w:t>
-      </w:r>
-      <w:proofErr w:type="spellEnd"/>
-      <w:r>
-        <w:rPr>
-          <w:sz w:val="28"/>
-        </w:rPr>
-        <w:t xml:space="preserve"> oraz nazwę użytkownika </w:t>
-      </w:r>
-      <w:proofErr w:type="spellStart"/>
-      <w:r>
-        <w:rPr>
-          <w:sz w:val="28"/>
-        </w:rPr>
-        <w:t>Discord</w:t>
-      </w:r>
-      <w:proofErr w:type="spellEnd"/>
-      <w:r>
-        <w:rPr>
-          <w:sz w:val="28"/>
-        </w:rPr>
-        <w:t xml:space="preserve"> (używając formatu Nazwa#1234) do kontaktu.</w:t>
-      </w:r>
-    </w:p>
-    <w:p>
-      <w:pPr>
-        <w:rPr>
-          <w:b/>
-          <w:sz w:val="28"/>
-        </w:rPr>
-      </w:pPr>
-      <w:r>
-        <w:rPr>
-          <w:b/>
-          <w:sz w:val="28"/>
-        </w:rPr>
-        <w:t>Przykładowe zgłoszenie:</w:t>
-      </w:r>
-    </w:p>
-    <w:p>
-      <w:pPr>
-        <w:rPr>
-          <w:sz w:val="28"/>
-        </w:rPr>
-      </w:pPr>
-      <w:r>
-        <w:rPr>
-          <w:sz w:val="28"/>
-        </w:rPr>
-        <w:t>Drużyna: 4pi e-</w:t>
-      </w:r>
-      <w:proofErr w:type="spellStart"/>
-      <w:r>
-        <w:rPr>
-          <w:sz w:val="28"/>
-        </w:rPr>
-        <w:t>sports</w:t>
-      </w:r>
-      <w:proofErr w:type="spellEnd"/>
-    </w:p>
-    <w:p>
-      <w:pPr>
-        <w:rPr>
-          <w:sz w:val="28"/>
-        </w:rPr>
-      </w:pPr>
-      <w:r>
-        <w:rPr>
-          <w:sz w:val="28"/>
-        </w:rPr>
-        <w:t xml:space="preserve">1. Imię Nazwisko 4pi, </w:t>
-      </w:r>
-      <w:proofErr w:type="spellStart"/>
-      <w:r>
-        <w:rPr>
-          <w:sz w:val="28"/>
-        </w:rPr>
-        <w:t>NazwaKontaSteam</w:t>
-      </w:r>
-      <w:proofErr w:type="spellEnd"/>
-      <w:r>
-        <w:rPr>
-          <w:sz w:val="28"/>
-        </w:rPr>
-        <w:t xml:space="preserve">, UżytkownikDiscord#1234 </w:t>
-      </w:r>
-      <w:r>
-        <w:rPr>
-          <w:sz w:val="28"/>
-        </w:rPr>
-        <w:br/>
-        <w:t>(Własna klawiatura, własna mysz, własne słuchawki z mikrofonem)</w:t>
-      </w:r>
-    </w:p>
-    <w:p>
-      <w:pPr>
-        <w:rPr>
-          <w:sz w:val="28"/>
-        </w:rPr>
-      </w:pPr>
-      <w:r>
-        <w:rPr>
-          <w:sz w:val="28"/>
-        </w:rPr>
-        <w:t xml:space="preserve">2. Imię Nazwisko 4pi, </w:t>
-      </w:r>
-      <w:proofErr w:type="spellStart"/>
-      <w:r>
-        <w:rPr>
-          <w:sz w:val="28"/>
-        </w:rPr>
-        <w:t>NazwaKontaSteam</w:t>
-      </w:r>
-      <w:proofErr w:type="spellEnd"/>
-      <w:r>
-        <w:rPr>
-          <w:sz w:val="28"/>
-        </w:rPr>
-        <w:t xml:space="preserve">, UżytkownikDiscord#1234 </w:t>
-      </w:r>
-      <w:r>
-        <w:rPr>
-          <w:sz w:val="28"/>
-        </w:rPr>
-        <w:br/>
-        <w:t>(</w:t>
-      </w:r>
-      <w:r>
-        <w:rPr>
-          <w:sz w:val="28"/>
-        </w:rPr>
-        <w:t>W</w:t>
-      </w:r>
-      <w:r>
-        <w:rPr>
-          <w:sz w:val="28"/>
-        </w:rPr>
-        <w:t>łasne słuchawki z mikrofonem)</w:t>
-      </w:r>
-    </w:p>
-    <w:p>
-      <w:pPr>
-        <w:rPr>
-          <w:sz w:val="28"/>
-        </w:rPr>
-      </w:pPr>
-      <w:r>
-        <w:rPr>
-          <w:sz w:val="28"/>
-        </w:rPr>
-        <w:t>(…)</w:t>
-      </w:r>
-    </w:p>
-    <w:p>
-      <w:pPr>
-        <w:rPr>
-          <w:sz w:val="28"/>
-        </w:rPr>
-      </w:pPr>
-      <w:r>
-        <w:rPr>
-          <w:sz w:val="28"/>
-        </w:rPr>
-        <w:t xml:space="preserve">Zastępstwo:  Imię Nazwisko 4pi, </w:t>
-      </w:r>
-      <w:proofErr w:type="spellStart"/>
-      <w:r>
-        <w:rPr>
-          <w:sz w:val="28"/>
-        </w:rPr>
-        <w:t>NazwaKontaSteam</w:t>
-      </w:r>
-      <w:proofErr w:type="spellEnd"/>
-      <w:r>
-        <w:rPr>
-          <w:sz w:val="28"/>
-        </w:rPr>
-        <w:t xml:space="preserve">, UżytkownikDiscord#1234 </w:t>
-      </w:r>
-      <w:r>
-        <w:rPr>
-          <w:sz w:val="28"/>
-        </w:rPr>
-        <w:br/>
-        <w:t>(Własna klawiatura, własna mysz, własne słuchawki z mikrofonem)</w:t>
-      </w:r>
-    </w:p>
-    <w:p>
-      <w:pPr>
-        <w:rPr>
-          <w:sz w:val="28"/>
-        </w:rPr>
-      </w:pPr>
-    </w:p>
-    <w:p>
-      <w:pPr>
-        <w:rPr>
-          <w:sz w:val="28"/>
-        </w:rPr>
-      </w:pPr>
-      <w:r>
-        <w:rPr>
-          <w:sz w:val="28"/>
-        </w:rPr>
-        <w:t xml:space="preserve">3.3. Drużyny </w:t>
-      </w:r>
-      <w:r>
-        <w:rPr>
-          <w:sz w:val="28"/>
-        </w:rPr>
-        <w:t>muszą</w:t>
-      </w:r>
-      <w:r>
-        <w:rPr>
-          <w:sz w:val="28"/>
-        </w:rPr>
-        <w:t xml:space="preserve"> składać się z 5 zawodników</w:t>
-      </w:r>
-      <w:r>
-        <w:rPr>
-          <w:sz w:val="28"/>
-        </w:rPr>
-        <w:t xml:space="preserve"> oraz jednego w zastępstwo (5+1)</w:t>
-      </w:r>
-      <w:r>
-        <w:rPr>
-          <w:sz w:val="28"/>
-        </w:rPr>
-        <w:t>.</w:t>
-      </w:r>
-    </w:p>
-    <w:p>
-      <w:pPr>
-        <w:rPr>
-          <w:sz w:val="28"/>
-        </w:rPr>
-      </w:pPr>
-    </w:p>
-    <w:p>
-      <w:pPr>
-        <w:rPr>
-          <w:sz w:val="28"/>
-        </w:rPr>
-      </w:pPr>
-      <w:r>
-        <w:rPr>
-          <w:sz w:val="28"/>
-        </w:rPr>
-        <w:t>3.4. Każdy uczestnik może należeć tylko do jednej drużyny.</w:t>
+        </w:rPr>
+      </w:pPr>
+    </w:p>
+    <w:p>
+      <w:pPr>
+        <w:rPr>
+          <w:sz w:val="28"/>
+        </w:rPr>
+      </w:pPr>
+      <w:r>
+        <w:rPr>
+          <w:sz w:val="28"/>
+        </w:rPr>
+        <w:t>8.2. Organizator zastrzega sobie prawo do wprowadzenia zmian w regulaminie, o ile nie wpłynie to na prawa uczestników nabytych przed wprowadzeniem zmian.</w:t>
+      </w:r>
+    </w:p>
+    <w:p>
+      <w:pPr>
+        <w:rPr>
+          <w:sz w:val="28"/>
+        </w:rPr>
+      </w:pPr>
+    </w:p>
+    <w:p>
+      <w:pPr>
+        <w:rPr>
+          <w:sz w:val="28"/>
+        </w:rPr>
+      </w:pPr>
+      <w:r>
+        <w:rPr>
+          <w:sz w:val="28"/>
+        </w:rPr>
+        <w:t>8.3. Organizator zastrzega sobie prawo do odwołania Turnieju z ważnych przyczyn, o czym uczestnicy zostaną poinformowani.</w:t>
       </w:r>
     </w:p>
     <w:p>
@@ -1079,609 +1940,6 @@
           <w:sz w:val="28"/>
         </w:rPr>
         <w:lastRenderedPageBreak/>
-        <w:t>3.5 Osoba wpisana w zgłoszeniu jako pierwsza jest traktowana przez organizatora jako kapitan drużyny</w:t>
-      </w:r>
-    </w:p>
-    <w:p>
-      <w:pPr>
-        <w:rPr>
-          <w:sz w:val="28"/>
-        </w:rPr>
-      </w:pPr>
-    </w:p>
-    <w:p>
-      <w:pPr>
-        <w:rPr>
-          <w:sz w:val="28"/>
-        </w:rPr>
-      </w:pPr>
-      <w:r>
-        <w:rPr>
-          <w:sz w:val="28"/>
-        </w:rPr>
-        <w:t>3.</w:t>
-      </w:r>
-      <w:r>
-        <w:rPr>
-          <w:sz w:val="28"/>
-        </w:rPr>
-        <w:t>6</w:t>
-      </w:r>
-      <w:r>
-        <w:rPr>
-          <w:sz w:val="28"/>
-        </w:rPr>
-        <w:t xml:space="preserve"> Organizator umożliwia </w:t>
-      </w:r>
-      <w:r>
-        <w:rPr>
-          <w:sz w:val="28"/>
-        </w:rPr>
-        <w:t xml:space="preserve">wysłanie </w:t>
-      </w:r>
-      <w:r>
-        <w:rPr>
-          <w:sz w:val="28"/>
-        </w:rPr>
-        <w:t xml:space="preserve">zgłoszenia poprzez </w:t>
-      </w:r>
-      <w:proofErr w:type="spellStart"/>
-      <w:r>
-        <w:rPr>
-          <w:sz w:val="28"/>
-        </w:rPr>
-        <w:t>gmail</w:t>
-      </w:r>
-      <w:r>
-        <w:rPr>
-          <w:sz w:val="28"/>
-        </w:rPr>
-        <w:t>’a</w:t>
-      </w:r>
-      <w:proofErr w:type="spellEnd"/>
-      <w:r>
-        <w:rPr>
-          <w:sz w:val="28"/>
-        </w:rPr>
-        <w:t xml:space="preserve"> na adres:</w:t>
-      </w:r>
-    </w:p>
-    <w:p>
-      <w:pPr>
-        <w:rPr>
-          <w:b/>
-          <w:sz w:val="28"/>
-        </w:rPr>
-      </w:pPr>
-      <w:r>
-        <w:rPr>
-          <w:b/>
-          <w:sz w:val="28"/>
-        </w:rPr>
-        <w:t>wasikm@chmura.zs14.edu.pl</w:t>
-      </w:r>
-    </w:p>
-    <w:p>
-      <w:pPr>
-        <w:rPr>
-          <w:sz w:val="28"/>
-        </w:rPr>
-      </w:pPr>
-    </w:p>
-    <w:p>
-      <w:pPr>
-        <w:rPr>
-          <w:sz w:val="28"/>
-        </w:rPr>
-      </w:pPr>
-      <w:r>
-        <w:rPr>
-          <w:sz w:val="28"/>
-        </w:rPr>
-        <w:t>3.</w:t>
-      </w:r>
-      <w:r>
-        <w:rPr>
-          <w:sz w:val="28"/>
-        </w:rPr>
-        <w:t>7</w:t>
-      </w:r>
-      <w:r>
-        <w:rPr>
-          <w:sz w:val="28"/>
-        </w:rPr>
-        <w:t xml:space="preserve">  Poprawne zgłoszenie powinno zostać wysłane z domeny szkolnej (chmura.zs14.edu.pl)</w:t>
-      </w:r>
-    </w:p>
-    <w:p>
-      <w:pPr>
-        <w:rPr>
-          <w:sz w:val="32"/>
-        </w:rPr>
-      </w:pPr>
-    </w:p>
-    <w:p>
-      <w:pPr>
-        <w:jc w:val="center"/>
-        <w:rPr>
-          <w:sz w:val="32"/>
-        </w:rPr>
-      </w:pPr>
-      <w:r>
-        <w:rPr>
-          <w:sz w:val="32"/>
-        </w:rPr>
-        <w:t>Format Turnieju</w:t>
-      </w:r>
-    </w:p>
-    <w:p>
-      <w:pPr>
-        <w:rPr>
-          <w:sz w:val="28"/>
-        </w:rPr>
-      </w:pPr>
-      <w:r>
-        <w:rPr>
-          <w:sz w:val="28"/>
-        </w:rPr>
-        <w:t>4.1. Turniej rozgrywany jest w formacie drabinki rozgrywkowej, z rundą przegranych, jeśli liczba drużyn uczestniczących przekroczy 8.</w:t>
-      </w:r>
-    </w:p>
-    <w:p>
-      <w:pPr>
-        <w:rPr>
-          <w:sz w:val="28"/>
-        </w:rPr>
-      </w:pPr>
-    </w:p>
-    <w:p>
-      <w:pPr>
-        <w:rPr>
-          <w:sz w:val="28"/>
-        </w:rPr>
-      </w:pPr>
-      <w:r>
-        <w:rPr>
-          <w:sz w:val="28"/>
-        </w:rPr>
-        <w:t>4.2. Mecze rozgrywane są w systemie Best of 1 (BO1), a finał w systemie Best of 3 (BO3).</w:t>
-      </w:r>
-    </w:p>
-    <w:p>
-      <w:pPr>
-        <w:rPr>
-          <w:sz w:val="28"/>
-        </w:rPr>
-      </w:pPr>
-    </w:p>
-    <w:p>
-      <w:pPr>
-        <w:rPr>
-          <w:sz w:val="28"/>
-        </w:rPr>
-      </w:pPr>
-      <w:r>
-        <w:rPr>
-          <w:sz w:val="28"/>
-        </w:rPr>
-        <w:t>4.3. Mapy wybierane są zgodnie z aktualną pulą map dostępną w oficjalnych rozgrywkach CS:GO.</w:t>
-      </w:r>
-    </w:p>
-    <w:p>
-      <w:pPr>
-        <w:rPr>
-          <w:sz w:val="28"/>
-        </w:rPr>
-      </w:pPr>
-    </w:p>
-    <w:p>
-      <w:pPr>
-        <w:rPr>
-          <w:sz w:val="28"/>
-        </w:rPr>
-      </w:pPr>
-      <w:r>
-        <w:rPr>
-          <w:sz w:val="28"/>
-        </w:rPr>
-        <w:t>4.4. Organizator może dostosować format Turnieju w zależności od liczby zgłoszonych drużyn.</w:t>
-      </w:r>
-    </w:p>
-    <w:p>
-      <w:pPr>
-        <w:jc w:val="center"/>
-        <w:rPr>
-          <w:sz w:val="28"/>
-        </w:rPr>
-      </w:pPr>
-    </w:p>
-    <w:p>
-      <w:pPr>
-        <w:jc w:val="center"/>
-        <w:rPr>
-          <w:sz w:val="28"/>
-        </w:rPr>
-      </w:pPr>
-      <w:r>
-        <w:rPr>
-          <w:sz w:val="32"/>
-        </w:rPr>
-        <w:t>Zasady rozgrywek</w:t>
-      </w:r>
-    </w:p>
-    <w:p>
-      <w:pPr>
-        <w:rPr>
-          <w:sz w:val="28"/>
-        </w:rPr>
-      </w:pPr>
-      <w:r>
-        <w:rPr>
-          <w:sz w:val="28"/>
-        </w:rPr>
-        <w:t xml:space="preserve">5.1. Wszystkie mecze muszą być rozgrywane zgodnie z zasadami fair </w:t>
-      </w:r>
-      <w:proofErr w:type="spellStart"/>
-      <w:r>
-        <w:rPr>
-          <w:sz w:val="28"/>
-        </w:rPr>
-        <w:t>play</w:t>
-      </w:r>
-      <w:proofErr w:type="spellEnd"/>
-      <w:r>
-        <w:rPr>
-          <w:sz w:val="28"/>
-        </w:rPr>
-        <w:t xml:space="preserve"> oraz niniejszym regulaminem.</w:t>
-      </w:r>
-    </w:p>
-    <w:p>
-      <w:pPr>
-        <w:rPr>
-          <w:sz w:val="28"/>
-        </w:rPr>
-      </w:pPr>
-    </w:p>
-    <w:p>
-      <w:pPr>
-        <w:rPr>
-          <w:sz w:val="28"/>
-        </w:rPr>
-      </w:pPr>
-      <w:r>
-        <w:rPr>
-          <w:sz w:val="28"/>
-        </w:rPr>
-        <w:lastRenderedPageBreak/>
-        <w:t>5.2. Drużyny muszą zgłosić się na serwer 15 minut przed rozpoczęciem meczu.</w:t>
-      </w:r>
-    </w:p>
-    <w:p>
-      <w:pPr>
-        <w:rPr>
-          <w:sz w:val="28"/>
-        </w:rPr>
-      </w:pPr>
-    </w:p>
-    <w:p>
-      <w:pPr>
-        <w:rPr>
-          <w:sz w:val="28"/>
-        </w:rPr>
-      </w:pPr>
-      <w:r>
-        <w:rPr>
-          <w:sz w:val="28"/>
-        </w:rPr>
-        <w:t>5.3. Każdy mecz rozpoczyna się rundą nożową, która decyduje o wyborze strony startowej (CT lub T).</w:t>
-      </w:r>
-    </w:p>
-    <w:p>
-      <w:pPr>
-        <w:rPr>
-          <w:sz w:val="28"/>
-        </w:rPr>
-      </w:pPr>
-    </w:p>
-    <w:p>
-      <w:pPr>
-        <w:rPr>
-          <w:sz w:val="28"/>
-        </w:rPr>
-      </w:pPr>
-      <w:r>
-        <w:rPr>
-          <w:sz w:val="28"/>
-        </w:rPr>
-        <w:t>5.4. W przypadku braku jednoznaczności, Organizator podejmuje decyzję o kontynuacji meczu.</w:t>
-      </w:r>
-    </w:p>
-    <w:p>
-      <w:pPr>
-        <w:rPr>
-          <w:sz w:val="28"/>
-        </w:rPr>
-      </w:pPr>
-    </w:p>
-    <w:p>
-      <w:pPr>
-        <w:jc w:val="center"/>
-        <w:rPr>
-          <w:sz w:val="32"/>
-        </w:rPr>
-      </w:pPr>
-      <w:r>
-        <w:rPr>
-          <w:sz w:val="32"/>
-        </w:rPr>
-        <w:t>Postępowanie w przypadku nieprzestrzegania regulaminu</w:t>
-      </w:r>
-    </w:p>
-    <w:p>
-      <w:pPr>
-        <w:rPr>
-          <w:sz w:val="28"/>
-        </w:rPr>
-      </w:pPr>
-      <w:r>
-        <w:rPr>
-          <w:sz w:val="28"/>
-        </w:rPr>
-        <w:t>6.1. Organizator zastrzega sobie prawo do ukarania uczestników za nieprzestrzeganie niniejszego regulaminu, włącznie z dyskwalifikacją drużyny lub zawodnika.</w:t>
-      </w:r>
-    </w:p>
-    <w:p>
-      <w:pPr>
-        <w:rPr>
-          <w:sz w:val="28"/>
-        </w:rPr>
-      </w:pPr>
-    </w:p>
-    <w:p>
-      <w:pPr>
-        <w:rPr>
-          <w:sz w:val="28"/>
-        </w:rPr>
-      </w:pPr>
-      <w:r>
-        <w:rPr>
-          <w:sz w:val="28"/>
-        </w:rPr>
-        <w:t xml:space="preserve">6.2. W przypadku wykrycia oszustw, takich jak używanie </w:t>
-      </w:r>
-      <w:proofErr w:type="spellStart"/>
-      <w:r>
-        <w:rPr>
-          <w:sz w:val="28"/>
-        </w:rPr>
-        <w:t>cheatów</w:t>
-      </w:r>
-      <w:proofErr w:type="spellEnd"/>
-      <w:r>
-        <w:rPr>
-          <w:sz w:val="28"/>
-        </w:rPr>
-        <w:t>, programów wspomagających lub innych nieuczciwych działań, uczestnik zostanie natychmiast zdyskwalifikowany, a jego drużyna może zostać ukarana.</w:t>
-      </w:r>
-    </w:p>
-    <w:p>
-      <w:pPr>
-        <w:rPr>
-          <w:sz w:val="28"/>
-        </w:rPr>
-      </w:pPr>
-    </w:p>
-    <w:p>
-      <w:pPr>
-        <w:rPr>
-          <w:sz w:val="28"/>
-        </w:rPr>
-      </w:pPr>
-      <w:r>
-        <w:rPr>
-          <w:sz w:val="28"/>
-        </w:rPr>
-        <w:t>6.3. Uczestnicy są zobowiązani do zachowania szacunku wobec innych uczestników, Organizatora i sędziów. Obraźliwe, wulgarne lub dyskryminujące zachowanie może prowadzić do ukarania, włącznie z dyskwalifikacją.</w:t>
-      </w:r>
-    </w:p>
-    <w:p>
-      <w:pPr>
-        <w:rPr>
-          <w:sz w:val="28"/>
-        </w:rPr>
-      </w:pPr>
-    </w:p>
-    <w:p>
-      <w:pPr>
-        <w:rPr>
-          <w:sz w:val="28"/>
-        </w:rPr>
-      </w:pPr>
-      <w:r>
-        <w:rPr>
-          <w:sz w:val="28"/>
-        </w:rPr>
-        <w:t>6.4. W przypadku zaistnienia sporów lub sytuacji nieuregulowanych przez niniejszy regulamin, ostateczną decyzję podejmuje Organizator.</w:t>
-      </w:r>
-    </w:p>
-    <w:p>
-      <w:pPr>
-        <w:rPr>
-          <w:sz w:val="28"/>
-        </w:rPr>
-      </w:pPr>
-    </w:p>
-    <w:p>
-      <w:pPr>
-        <w:jc w:val="center"/>
-        <w:rPr>
-          <w:sz w:val="32"/>
-        </w:rPr>
-      </w:pPr>
-      <w:r>
-        <w:rPr>
-          <w:sz w:val="32"/>
-        </w:rPr>
-        <w:t>Nagrody</w:t>
-      </w:r>
-    </w:p>
-    <w:p>
-      <w:pPr>
-        <w:rPr>
-          <w:sz w:val="28"/>
-        </w:rPr>
-      </w:pPr>
-      <w:r>
-        <w:rPr>
-          <w:sz w:val="28"/>
-        </w:rPr>
-        <w:t>7.1. Organizator przewiduje nagrody dla drużyn, które zajmą miejsca na podium (I, II i III).</w:t>
-      </w:r>
-    </w:p>
-    <w:p>
-      <w:pPr>
-        <w:rPr>
-          <w:sz w:val="28"/>
-        </w:rPr>
-      </w:pPr>
-    </w:p>
-    <w:p>
-      <w:pPr>
-        <w:rPr>
-          <w:sz w:val="28"/>
-        </w:rPr>
-      </w:pPr>
-      <w:r>
-        <w:rPr>
-          <w:sz w:val="28"/>
-        </w:rPr>
-        <w:t>7.2. Rodzaj i wartość nagród zostaną przedstawione przez Organizatora przed rozpoczęciem Turnieju.</w:t>
-      </w:r>
-    </w:p>
-    <w:p>
-      <w:pPr>
-        <w:rPr>
-          <w:sz w:val="28"/>
-        </w:rPr>
-      </w:pPr>
-    </w:p>
-    <w:p>
-      <w:pPr>
-        <w:rPr>
-          <w:sz w:val="28"/>
-        </w:rPr>
-      </w:pPr>
-      <w:r>
-        <w:rPr>
-          <w:sz w:val="28"/>
-        </w:rPr>
-        <w:t>7.3. Nagrody są nieprzekazywalne i nie można ich zamienić na ekwiwalent pieniężny.</w:t>
-      </w:r>
-    </w:p>
-    <w:p>
-      <w:pPr>
-        <w:rPr>
-          <w:sz w:val="32"/>
-        </w:rPr>
-      </w:pPr>
-    </w:p>
-    <w:p>
-      <w:pPr>
-        <w:jc w:val="center"/>
-        <w:rPr>
-          <w:sz w:val="32"/>
-        </w:rPr>
-      </w:pPr>
-      <w:r>
-        <w:rPr>
-          <w:sz w:val="32"/>
-        </w:rPr>
-        <w:t>Postanowienia końcowe</w:t>
-      </w:r>
-    </w:p>
-    <w:p>
-      <w:pPr>
-        <w:rPr>
-          <w:sz w:val="28"/>
-        </w:rPr>
-      </w:pPr>
-      <w:r>
-        <w:rPr>
-          <w:sz w:val="28"/>
-        </w:rPr>
-        <w:t>8.1. Udział w Turnieju oznacza akceptację niniejszego regulaminu przez uczestnika</w:t>
-      </w:r>
-      <w:r>
-        <w:rPr>
-          <w:sz w:val="28"/>
-        </w:rPr>
-        <w:t xml:space="preserve"> oraz zastosowanie się do obowiązków wynikających z załącznika z obowiązkami (3. Obowiązki) oraz zapoznanie się ze strukturą organizacji w załączniku (2. Organizacja)</w:t>
-      </w:r>
-      <w:r>
-        <w:rPr>
-          <w:sz w:val="28"/>
-        </w:rPr>
-        <w:t>.</w:t>
-      </w:r>
-    </w:p>
-    <w:p>
-      <w:pPr>
-        <w:rPr>
-          <w:sz w:val="28"/>
-        </w:rPr>
-      </w:pPr>
-    </w:p>
-    <w:p>
-      <w:pPr>
-        <w:rPr>
-          <w:sz w:val="28"/>
-        </w:rPr>
-      </w:pPr>
-      <w:r>
-        <w:rPr>
-          <w:sz w:val="28"/>
-        </w:rPr>
-        <w:t>8.2. Organizator zastrzega sobie prawo do wprowadzenia zmian w regulaminie, o ile nie wpłynie to na prawa uczestników nabytych przed wprowadzeniem zmian.</w:t>
-      </w:r>
-    </w:p>
-    <w:p>
-      <w:pPr>
-        <w:rPr>
-          <w:sz w:val="28"/>
-        </w:rPr>
-      </w:pPr>
-    </w:p>
-    <w:p>
-      <w:pPr>
-        <w:rPr>
-          <w:sz w:val="28"/>
-        </w:rPr>
-      </w:pPr>
-      <w:r>
-        <w:rPr>
-          <w:sz w:val="28"/>
-        </w:rPr>
-        <w:t>8.3. Organizator zastrzega sobie prawo do odwołania Turnieju z ważnych przyczyn, o czym uczestnicy zostaną poinformowani.</w:t>
-      </w:r>
-    </w:p>
-    <w:p>
-      <w:pPr>
-        <w:rPr>
-          <w:sz w:val="28"/>
-        </w:rPr>
-      </w:pPr>
-    </w:p>
-    <w:p>
-      <w:pPr>
-        <w:rPr>
-          <w:sz w:val="28"/>
-        </w:rPr>
-      </w:pPr>
-      <w:r>
-        <w:rPr>
-          <w:sz w:val="28"/>
-        </w:rPr>
         <w:t>8.4. W sprawach nieuregulowanych niniejszym regulaminem, obowiązują przepisy prawa polskiego.</w:t>
       </w:r>
     </w:p>
@@ -1873,7 +2131,19 @@
         <w:rPr>
           <w:sz w:val="28"/>
         </w:rPr>
-        <w:t>1.6 Uczestnik powinien się stawić w wyznaczonej sali 5 minut przed ustaloną godziną.</w:t>
+        <w:t xml:space="preserve">1.6 Uczestnik powinien się stawić w wyznaczonej sali </w:t>
+      </w:r>
+      <w:r>
+        <w:rPr>
+          <w:sz w:val="28"/>
+        </w:rPr>
+        <w:t>1</w:t>
+      </w:r>
+      <w:r>
+        <w:rPr>
+          <w:sz w:val="28"/>
+        </w:rPr>
+        <w:t>5 minut przed ustaloną godziną.</w:t>
       </w:r>
     </w:p>
     <w:p>
@@ -3380,11 +3650,20 @@
           <w:szCs w:val="32"/>
         </w:rPr>
       </w:pPr>
-      <w:r>
-        <w:rPr>
-          <w:sz w:val="32"/>
-          <w:szCs w:val="32"/>
-        </w:rPr>
+    </w:p>
+    <w:p>
+      <w:pPr>
+        <w:rPr>
+          <w:sz w:val="32"/>
+          <w:szCs w:val="32"/>
+        </w:rPr>
+      </w:pPr>
+      <w:r>
+        <w:rPr>
+          <w:sz w:val="32"/>
+          <w:szCs w:val="32"/>
+        </w:rPr>
+        <w:lastRenderedPageBreak/>
         <w:t>Sędziowanie i rozstrzyganie sporów</w:t>
       </w:r>
     </w:p>
@@ -3400,18 +3679,38 @@
           <w:sz w:val="32"/>
           <w:szCs w:val="32"/>
         </w:rPr>
-        <w:lastRenderedPageBreak/>
-        <w:t xml:space="preserve">5.1. </w:t>
-      </w:r>
-      <w:bookmarkStart w:id="0" w:name="_GoBack"/>
-      <w:r>
-        <w:rPr>
-          <w:sz w:val="32"/>
-          <w:szCs w:val="32"/>
-        </w:rPr>
-        <w:t>Organizator powinien zapewnić sędziów, którzy będą nadzorować przebieg Turnieju oraz egzekwować przestrzeganie zasad i regulaminu.</w:t>
-      </w:r>
-      <w:bookmarkEnd w:id="0"/>
+        <w:t>5.1. Organizator powinien zapewnić sędziów</w:t>
+      </w:r>
+      <w:r>
+        <w:rPr>
+          <w:sz w:val="32"/>
+          <w:szCs w:val="32"/>
+        </w:rPr>
+        <w:t xml:space="preserve"> (</w:t>
+      </w:r>
+      <w:proofErr w:type="spellStart"/>
+      <w:r>
+        <w:rPr>
+          <w:sz w:val="32"/>
+          <w:szCs w:val="32"/>
+        </w:rPr>
+        <w:t>Orgzanizator</w:t>
+      </w:r>
+      <w:proofErr w:type="spellEnd"/>
+      <w:r>
+        <w:rPr>
+          <w:sz w:val="32"/>
+          <w:szCs w:val="32"/>
+        </w:rPr>
+        <w:t>)</w:t>
+      </w:r>
+      <w:r>
+        <w:rPr>
+          <w:sz w:val="32"/>
+          <w:szCs w:val="32"/>
+        </w:rPr>
+        <w:t>, którzy będą nadzorować przebieg Turnieju oraz egzekwować przestrzeganie zasad i regulaminu.</w:t>
+      </w:r>
     </w:p>
     <w:p>
       <w:pPr>
@@ -3656,44 +3955,6 @@
           <w:sz w:val="32"/>
           <w:szCs w:val="32"/>
         </w:rPr>
-        <w:t>Zapewnienie opieki nad uczestnikami</w:t>
-      </w:r>
-    </w:p>
-    <w:p>
-      <w:pPr>
-        <w:rPr>
-          <w:sz w:val="32"/>
-          <w:szCs w:val="32"/>
-        </w:rPr>
-      </w:pPr>
-      <w:r>
-        <w:rPr>
-          <w:sz w:val="32"/>
-          <w:szCs w:val="32"/>
-        </w:rPr>
-        <w:t>9.1. Organizator jest odpowiedzialny za zapewnienie opieki nad uczestnikami Turnieju, w szczególności w przypadku uczniów niepełnoletnich, oraz za bezpieczeństwo i dobrostan uczestników.</w:t>
-      </w:r>
-    </w:p>
-    <w:p>
-      <w:pPr>
-        <w:rPr>
-          <w:sz w:val="32"/>
-          <w:szCs w:val="32"/>
-        </w:rPr>
-      </w:pPr>
-    </w:p>
-    <w:p>
-      <w:pPr>
-        <w:rPr>
-          <w:sz w:val="32"/>
-          <w:szCs w:val="32"/>
-        </w:rPr>
-      </w:pPr>
-      <w:r>
-        <w:rPr>
-          <w:sz w:val="32"/>
-          <w:szCs w:val="32"/>
-        </w:rPr>
         <w:t>Sprawozdanie z Turnieju</w:t>
       </w:r>
     </w:p>
@@ -3709,19 +3970,70 @@
           <w:sz w:val="32"/>
           <w:szCs w:val="32"/>
         </w:rPr>
-        <w:t>10.1. Po zakończeniu Turnieju, Organizator ma obowiązek sporządzenia sprawozdania, w którym podsumuje przebieg Turnieju, wyniki, nagrody oraz ewentualne problemy czy uwagi. Sprawozdanie powinno zostać przekazane zarówno uczestnikom, jak i szkole.</w:t>
-      </w:r>
-    </w:p>
-    <w:p>
-      <w:pPr>
-        <w:rPr>
-          <w:sz w:val="32"/>
-          <w:szCs w:val="32"/>
-        </w:rPr>
-      </w:pPr>
-    </w:p>
-    <w:p>
-      <w:pPr>
+        <w:t>9</w:t>
+      </w:r>
+      <w:r>
+        <w:rPr>
+          <w:sz w:val="32"/>
+          <w:szCs w:val="32"/>
+        </w:rPr>
+        <w:t>.1. Po zakończeniu Turnieju, Organizator ma obowiązek sporządzenia sprawozdania, w którym podsumuje przebieg Turnieju, wyniki, nagrody oraz ewentualne problemy czy uwagi. Sprawozdanie powinno zostać przekazane zarówno uczestnikom, jak i szkole.</w:t>
+      </w:r>
+    </w:p>
+    <w:p>
+      <w:pPr>
+        <w:rPr>
+          <w:sz w:val="32"/>
+          <w:szCs w:val="32"/>
+        </w:rPr>
+      </w:pPr>
+    </w:p>
+    <w:p>
+      <w:pPr>
+        <w:rPr>
+          <w:sz w:val="32"/>
+          <w:szCs w:val="32"/>
+        </w:rPr>
+        <w:sectPr>
+          <w:headerReference w:type="default" r:id="rId20"/>
+          <w:footerReference w:type="default" r:id="rId21"/>
+          <w:headerReference w:type="first" r:id="rId22"/>
+          <w:footerReference w:type="first" r:id="rId23"/>
+          <w:pgSz w:w="11906" w:h="16838"/>
+          <w:pgMar w:top="1417" w:right="1417" w:bottom="1417" w:left="1417" w:header="708" w:footer="708" w:gutter="0"/>
+          <w:cols w:space="708"/>
+          <w:formProt w:val="0"/>
+          <w:titlePg/>
+          <w:docGrid w:linePitch="360" w:charSpace="8192"/>
+        </w:sectPr>
+      </w:pPr>
+      <w:r>
+        <w:rPr>
+          <w:sz w:val="32"/>
+          <w:szCs w:val="32"/>
+        </w:rPr>
+        <w:t xml:space="preserve">Wypełniając swoje obowiązki jako Organizator Turnieju </w:t>
+      </w:r>
+      <w:proofErr w:type="spellStart"/>
+      <w:r>
+        <w:rPr>
+          <w:sz w:val="32"/>
+          <w:szCs w:val="32"/>
+        </w:rPr>
+        <w:t>Międzyklasowego</w:t>
+      </w:r>
+      <w:proofErr w:type="spellEnd"/>
+      <w:r>
+        <w:rPr>
+          <w:sz w:val="32"/>
+          <w:szCs w:val="32"/>
+        </w:rPr>
+        <w:t xml:space="preserve"> w CS:GO, organizator przyczynia się do uczciwej i pozytywnej atmosfery rozgrywek, promuje wartości e-sportowe oraz integruje uczniów szkoły.</w:t>
+      </w:r>
+    </w:p>
+    <w:p>
+      <w:pPr>
+        <w:jc w:val="center"/>
         <w:rPr>
           <w:sz w:val="32"/>
           <w:szCs w:val="32"/>
@@ -3733,7 +4045,91 @@
           <w:szCs w:val="32"/>
         </w:rPr>
         <w:lastRenderedPageBreak/>
-        <w:t xml:space="preserve">Wypełniając swoje obowiązki jako Organizator Turnieju </w:t>
+        <w:t>OŚWIADCZENIE</w:t>
+      </w:r>
+    </w:p>
+    <w:p>
+      <w:pPr>
+        <w:ind w:firstLine="708"/>
+        <w:jc w:val="both"/>
+        <w:rPr>
+          <w:sz w:val="32"/>
+          <w:szCs w:val="32"/>
+        </w:rPr>
+      </w:pPr>
+      <w:r>
+        <w:rPr>
+          <w:sz w:val="32"/>
+          <w:szCs w:val="32"/>
+        </w:rPr>
+        <w:t xml:space="preserve">Ja, </w:t>
+      </w:r>
+      <w:r>
+        <w:rPr>
+          <w:sz w:val="32"/>
+          <w:szCs w:val="32"/>
+        </w:rPr>
+        <w:t>……………………………………………… ,</w:t>
+      </w:r>
+      <w:r>
+        <w:rPr>
+          <w:sz w:val="32"/>
+          <w:szCs w:val="32"/>
+        </w:rPr>
+        <w:t>jako rodzic/opiekun prawn</w:t>
+      </w:r>
+      <w:r>
+        <w:rPr>
+          <w:sz w:val="32"/>
+          <w:szCs w:val="32"/>
+        </w:rPr>
+        <w:t>y</w:t>
+      </w:r>
+      <w:r>
+        <w:rPr>
+          <w:sz w:val="32"/>
+          <w:szCs w:val="32"/>
+        </w:rPr>
+        <w:br/>
+        <w:t>………………………………………..</w:t>
+      </w:r>
+      <w:r>
+        <w:rPr>
+          <w:sz w:val="32"/>
+          <w:szCs w:val="32"/>
+        </w:rPr>
+        <w:t xml:space="preserve">, urodzonego dnia </w:t>
+      </w:r>
+      <w:r>
+        <w:rPr>
+          <w:sz w:val="32"/>
+          <w:szCs w:val="32"/>
+        </w:rPr>
+        <w:t>………………………..</w:t>
+      </w:r>
+      <w:r>
+        <w:rPr>
+          <w:sz w:val="32"/>
+          <w:szCs w:val="32"/>
+        </w:rPr>
+        <w:t xml:space="preserve">, wyrażam zgodę na przetwarzanie danych osobowych mojego dziecka/podopiecznego przez Organizatora Turnieju </w:t>
+      </w:r>
+      <w:r>
+        <w:rPr>
+          <w:sz w:val="32"/>
+          <w:szCs w:val="32"/>
+        </w:rPr>
+        <w:t>–</w:t>
+      </w:r>
+      <w:r>
+        <w:rPr>
+          <w:sz w:val="32"/>
+          <w:szCs w:val="32"/>
+        </w:rPr>
+        <w:t xml:space="preserve"> </w:t>
+      </w:r>
+      <w:r>
+        <w:t xml:space="preserve"> </w:t>
       </w:r>
       <w:proofErr w:type="spellStart"/>
       <w:r>
@@ -3741,6 +4137,36 @@
           <w:sz w:val="32"/>
           <w:szCs w:val="32"/>
         </w:rPr>
+        <w:t>ZS14</w:t>
+      </w:r>
+      <w:proofErr w:type="spellEnd"/>
+      <w:r>
+        <w:rPr>
+          <w:sz w:val="32"/>
+          <w:szCs w:val="32"/>
+        </w:rPr>
+        <w:t xml:space="preserve"> Counter-Strike Championship</w:t>
+      </w:r>
+      <w:r>
+        <w:rPr>
+          <w:sz w:val="32"/>
+          <w:szCs w:val="32"/>
+        </w:rPr>
+        <w:t xml:space="preserve"> </w:t>
+      </w:r>
+      <w:r>
+        <w:rPr>
+          <w:sz w:val="32"/>
+          <w:szCs w:val="32"/>
+        </w:rPr>
+        <w:t xml:space="preserve"> - w celach związanych z organizacją i przeprowadzeniem Turnieju </w:t>
+      </w:r>
+      <w:proofErr w:type="spellStart"/>
+      <w:r>
+        <w:rPr>
+          <w:sz w:val="32"/>
+          <w:szCs w:val="32"/>
+        </w:rPr>
         <w:t>Międzyklasowego</w:t>
       </w:r>
       <w:proofErr w:type="spellEnd"/>
@@ -3749,14 +4175,194 @@
           <w:sz w:val="32"/>
           <w:szCs w:val="32"/>
         </w:rPr>
-        <w:t xml:space="preserve"> w CS:GO, organizator przyczynia się do uczciwej i pozytywnej atmosfery rozgrywek, promuje wartości e-sportowe oraz integruje uczniów szkoły.</w:t>
+        <w:t xml:space="preserve"> w grze CS:GO w </w:t>
+      </w:r>
+      <w:r>
+        <w:rPr>
+          <w:sz w:val="32"/>
+          <w:szCs w:val="32"/>
+        </w:rPr>
+        <w:t>Zespole Szkół nr. 14 w Warszawie,</w:t>
+      </w:r>
+      <w:r>
+        <w:rPr>
+          <w:sz w:val="32"/>
+          <w:szCs w:val="32"/>
+        </w:rPr>
+        <w:t xml:space="preserve"> który odbędzie się </w:t>
+      </w:r>
+      <w:r>
+        <w:rPr>
+          <w:sz w:val="32"/>
+          <w:szCs w:val="32"/>
+        </w:rPr>
+        <w:t>w czerwcu 2023</w:t>
+      </w:r>
+      <w:r>
+        <w:rPr>
+          <w:sz w:val="32"/>
+          <w:szCs w:val="32"/>
+        </w:rPr>
+        <w:t>.</w:t>
+      </w:r>
+    </w:p>
+    <w:p>
+      <w:pPr>
+        <w:rPr>
+          <w:sz w:val="32"/>
+          <w:szCs w:val="32"/>
+        </w:rPr>
+      </w:pPr>
+    </w:p>
+    <w:p>
+      <w:pPr>
+        <w:rPr>
+          <w:sz w:val="32"/>
+          <w:szCs w:val="32"/>
+        </w:rPr>
+      </w:pPr>
+      <w:r>
+        <w:rPr>
+          <w:sz w:val="32"/>
+          <w:szCs w:val="32"/>
+        </w:rPr>
+        <w:t>Zgoda obejmuje przetwarzanie następujących danych:</w:t>
+      </w:r>
+    </w:p>
+    <w:p>
+      <w:pPr>
+        <w:rPr>
+          <w:sz w:val="32"/>
+          <w:szCs w:val="32"/>
+        </w:rPr>
+      </w:pPr>
+    </w:p>
+    <w:p>
+      <w:pPr>
+        <w:rPr>
+          <w:sz w:val="32"/>
+          <w:szCs w:val="32"/>
+        </w:rPr>
+      </w:pPr>
+      <w:r>
+        <w:rPr>
+          <w:sz w:val="32"/>
+          <w:szCs w:val="32"/>
+        </w:rPr>
+        <w:t>Imię i nazwisko uczestnika</w:t>
+      </w:r>
+    </w:p>
+    <w:p>
+      <w:pPr>
+        <w:rPr>
+          <w:sz w:val="32"/>
+          <w:szCs w:val="32"/>
+        </w:rPr>
+      </w:pPr>
+      <w:r>
+        <w:rPr>
+          <w:sz w:val="32"/>
+          <w:szCs w:val="32"/>
+        </w:rPr>
+        <w:t>Pseudonim w grze (</w:t>
+      </w:r>
+      <w:proofErr w:type="spellStart"/>
+      <w:r>
+        <w:rPr>
+          <w:sz w:val="32"/>
+          <w:szCs w:val="32"/>
+        </w:rPr>
+        <w:t>NazwaKontaSteam</w:t>
+      </w:r>
+      <w:proofErr w:type="spellEnd"/>
+      <w:r>
+        <w:rPr>
+          <w:sz w:val="32"/>
+          <w:szCs w:val="32"/>
+        </w:rPr>
+        <w:t>)</w:t>
+      </w:r>
+    </w:p>
+    <w:p>
+      <w:pPr>
+        <w:rPr>
+          <w:sz w:val="32"/>
+          <w:szCs w:val="32"/>
+        </w:rPr>
+      </w:pPr>
+      <w:r>
+        <w:rPr>
+          <w:sz w:val="32"/>
+          <w:szCs w:val="32"/>
+        </w:rPr>
+        <w:t>Dane kontaktowe: UżytkownikDiscord#1234</w:t>
+      </w:r>
+    </w:p>
+    <w:p>
+      <w:pPr>
+        <w:jc w:val="both"/>
+        <w:rPr>
+          <w:sz w:val="32"/>
+          <w:szCs w:val="32"/>
+        </w:rPr>
+      </w:pPr>
+      <w:r>
+        <w:rPr>
+          <w:sz w:val="32"/>
+          <w:szCs w:val="32"/>
+        </w:rPr>
+        <w:t>Jestem świadomy/świadoma, że mam prawo w każdym czasie wycofać niniejszą zgodę, co jednak spowoduje, że moje dziecko/podopieczny nie będzie mógł uczestniczyć w Turnieju. Wycofanie zgody nie wpływa na zgodność z prawem przetwarzania, którego dokonano na podstawie zgody przed jej wycofaniem.</w:t>
+      </w:r>
+    </w:p>
+    <w:p>
+      <w:pPr>
+        <w:jc w:val="both"/>
+        <w:rPr>
+          <w:sz w:val="32"/>
+          <w:szCs w:val="32"/>
+        </w:rPr>
+      </w:pPr>
+      <w:r>
+        <w:rPr>
+          <w:sz w:val="32"/>
+          <w:szCs w:val="32"/>
+        </w:rPr>
+        <w:t>Jestem świadomy/świadoma, że podanie danych osobowych jest dobrowolne, ale niezbędne do uczestnictwa w Turnieju. Zapoznałem/</w:t>
+      </w:r>
+      <w:proofErr w:type="spellStart"/>
+      <w:r>
+        <w:rPr>
+          <w:sz w:val="32"/>
+          <w:szCs w:val="32"/>
+        </w:rPr>
+        <w:t>am</w:t>
+      </w:r>
+      <w:proofErr w:type="spellEnd"/>
+      <w:r>
+        <w:rPr>
+          <w:sz w:val="32"/>
+          <w:szCs w:val="32"/>
+        </w:rPr>
+        <w:t xml:space="preserve"> się z informacją o przetwarzaniu danych osobowych dostarczoną przez Organizatora oraz z informacją o przysługujących mi prawach.</w:t>
+      </w:r>
+    </w:p>
+    <w:p>
+      <w:pPr>
+        <w:rPr>
+          <w:sz w:val="32"/>
+          <w:szCs w:val="32"/>
+        </w:rPr>
+      </w:pPr>
+      <w:r>
+        <w:rPr>
+          <w:sz w:val="32"/>
+          <w:szCs w:val="32"/>
+        </w:rPr>
+        <w:t>Podpis rodzica/opiekuna prawnego:</w:t>
       </w:r>
     </w:p>
     <w:sectPr>
-      <w:headerReference w:type="default" r:id="rId20"/>
-      <w:footerReference w:type="default" r:id="rId21"/>
-      <w:headerReference w:type="first" r:id="rId22"/>
-      <w:footerReference w:type="first" r:id="rId23"/>
+      <w:headerReference w:type="first" r:id="rId24"/>
       <w:pgSz w:w="11906" w:h="16838"/>
       <w:pgMar w:top="1417" w:right="1417" w:bottom="1417" w:left="1417" w:header="708" w:footer="708" w:gutter="0"/>
       <w:cols w:space="708"/>
@@ -3803,7 +4409,6 @@
         <w:docPartUnique/>
       </w:docPartObj>
     </w:sdtPr>
-    <w:sdtEndPr/>
     <w:sdtContent>
       <w:p>
         <w:pPr>
@@ -3844,7 +4449,6 @@
         <w:docPartUnique/>
       </w:docPartObj>
     </w:sdtPr>
-    <w:sdtEndPr/>
     <w:sdtContent>
       <w:p>
         <w:pPr>
@@ -3885,7 +4489,6 @@
         <w:docPartUnique/>
       </w:docPartObj>
     </w:sdtPr>
-    <w:sdtEndPr/>
     <w:sdtContent>
       <w:p>
         <w:pPr>
@@ -3926,7 +4529,6 @@
         <w:docPartUnique/>
       </w:docPartObj>
     </w:sdtPr>
-    <w:sdtEndPr/>
     <w:sdtContent>
       <w:p>
         <w:pPr>
@@ -3967,7 +4569,6 @@
         <w:docPartUnique/>
       </w:docPartObj>
     </w:sdtPr>
-    <w:sdtEndPr/>
     <w:sdtContent>
       <w:p>
         <w:pPr>
@@ -4008,7 +4609,6 @@
         <w:docPartUnique/>
       </w:docPartObj>
     </w:sdtPr>
-    <w:sdtEndPr/>
     <w:sdtContent>
       <w:p>
         <w:pPr>
@@ -4049,7 +4649,6 @@
         <w:docPartUnique/>
       </w:docPartObj>
     </w:sdtPr>
-    <w:sdtEndPr/>
     <w:sdtContent>
       <w:p>
         <w:pPr>
@@ -4090,7 +4689,6 @@
         <w:docPartUnique/>
       </w:docPartObj>
     </w:sdtPr>
-    <w:sdtEndPr/>
     <w:sdtContent>
       <w:p>
         <w:pPr>
@@ -4236,13 +4834,7 @@
       </w:pBdr>
     </w:pPr>
     <w:r>
-      <w:t>2</w:t>
-    </w:r>
-    <w:r>
-      <w:t xml:space="preserve">. </w:t>
-    </w:r>
-    <w:r>
-      <w:t>Organizacja</w:t>
+      <w:t>2. Organizacja</w:t>
     </w:r>
   </w:p>
 </w:hdr>
@@ -4259,13 +4851,7 @@
       <w:ind w:left="360"/>
     </w:pPr>
     <w:r>
-      <w:t>3</w:t>
-    </w:r>
-    <w:r>
-      <w:t>. O</w:t>
-    </w:r>
-    <w:r>
-      <w:t>bowiązki</w:t>
+      <w:t>3. Obowiązki</w:t>
     </w:r>
   </w:p>
 </w:hdr>
@@ -4281,13 +4867,23 @@
       </w:pBdr>
     </w:pPr>
     <w:r>
-      <w:t>3</w:t>
+      <w:t>3. Obowiązki</w:t>
     </w:r>
+  </w:p>
+</w:hdr>
+</file>
+
+<file path=word/header9.xml><?xml version="1.0" encoding="utf-8"?>
+<w:hdr xmlns:wpc="http://schemas.microsoft.com/office/word/2010/wordprocessingCanvas" xmlns:cx="http://schemas.microsoft.com/office/drawing/2014/chartex" xmlns:cx1="http://schemas.microsoft.com/office/drawing/2015/9/8/chartex" xmlns:cx2="http://schemas.microsoft.com/office/drawing/2015/10/21/chartex" xmlns:cx3="http://schemas.microsoft.com/office/drawing/2016/5/9/chartex" xmlns:cx4="http://schemas.microsoft.com/office/drawing/2016/5/10/chartex" xmlns:cx5="http://schemas.microsoft.com/office/drawing/2016/5/11/chartex" xmlns:cx6="http://schemas.microsoft.com/office/drawing/2016/5/12/chartex" xmlns:cx7="http://schemas.microsoft.com/office/drawing/2016/5/13/chartex" xmlns:cx8="http://schemas.microsoft.com/office/drawing/2016/5/14/chartex" xmlns:mc="http://schemas.openxmlformats.org/markup-compatibility/2006" xmlns:aink="http://schemas.microsoft.com/office/drawing/2016/ink" xmlns:am3d="http://schemas.microsoft.com/office/drawing/2017/model3d" xmlns:o="urn:schemas-microsoft-com:office:office" xmlns:r="http://schemas.openxmlformats.org/officeDocument/2006/relationships" xmlns:m="http://schemas.openxmlformats.org/officeDocument/2006/math" xmlns:v="urn:schemas-microsoft-com:vml" xmlns:wp14="http://schemas.microsoft.com/office/word/2010/wordprocessingDrawing" xmlns:wp="http://schemas.openxmlformats.org/drawingml/2006/wordprocessingDrawing" xmlns:w10="urn:schemas-microsoft-com:office:word" xmlns:w="http://schemas.openxmlformats.org/wordprocessingml/2006/main" xmlns:w14="http://schemas.microsoft.com/office/word/2010/wordml" xmlns:w15="http://schemas.microsoft.com/office/word/2012/wordml" xmlns:w16cid="http://schemas.microsoft.com/office/word/2016/wordml/cid" xmlns:w16se="http://schemas.microsoft.com/office/word/2015/wordml/symex" xmlns:wpg="http://schemas.microsoft.com/office/word/2010/wordprocessingGroup" xmlns:wpi="http://schemas.microsoft.com/office/word/2010/wordprocessingInk" xmlns:wne="http://schemas.microsoft.com/office/word/2006/wordml" xmlns:wps="http://schemas.microsoft.com/office/word/2010/wordprocessingShape" mc:Ignorable="w14 w15 w16se w16cid wp14">
+  <w:p>
+    <w:pPr>
+      <w:pStyle w:val="Nagwek"/>
+      <w:pBdr>
+        <w:bottom w:val="single" w:sz="4" w:space="1" w:color="000000"/>
+      </w:pBdr>
+    </w:pPr>
     <w:r>
-      <w:t xml:space="preserve">. </w:t>
-    </w:r>
-    <w:r>
-      <w:t>Obowiązki</w:t>
+      <w:t>Oświadczenie</w:t>
     </w:r>
   </w:p>
 </w:hdr>
@@ -4941,6 +5537,27 @@
       <w:spacing w:after="200" w:line="276" w:lineRule="auto"/>
     </w:pPr>
   </w:style>
+  <w:style w:type="paragraph" w:styleId="Nagwek1">
+    <w:name w:val="heading 1"/>
+    <w:basedOn w:val="Normalny"/>
+    <w:next w:val="Normalny"/>
+    <w:link w:val="Nagwek1Znak"/>
+    <w:uiPriority w:val="9"/>
+    <w:qFormat/>
+    <w:rsid w:val="00D64F2C"/>
+    <w:pPr>
+      <w:keepNext/>
+      <w:keepLines/>
+      <w:spacing w:before="240" w:after="0"/>
+      <w:outlineLvl w:val="0"/>
+    </w:pPr>
+    <w:rPr>
+      <w:rFonts w:asciiTheme="majorHAnsi" w:eastAsiaTheme="majorEastAsia" w:hAnsiTheme="majorHAnsi" w:cstheme="majorBidi"/>
+      <w:color w:val="365F91" w:themeColor="accent1" w:themeShade="BF"/>
+      <w:sz w:val="32"/>
+      <w:szCs w:val="32"/>
+    </w:rPr>
+  </w:style>
   <w:style w:type="character" w:default="1" w:styleId="Domylnaczcionkaakapitu">
     <w:name w:val="Default Paragraph Font"/>
     <w:uiPriority w:val="1"/>
@@ -5125,6 +5742,36 @@
     <w:basedOn w:val="Domylnaczcionkaakapitu"/>
     <w:link w:val="Tekstpodstawowy"/>
     <w:rsid w:val="009D12E9"/>
+  </w:style>
+  <w:style w:type="character" w:customStyle="1" w:styleId="Nagwek1Znak">
+    <w:name w:val="Nagłówek 1 Znak"/>
+    <w:basedOn w:val="Domylnaczcionkaakapitu"/>
+    <w:link w:val="Nagwek1"/>
+    <w:uiPriority w:val="9"/>
+    <w:rsid w:val="00D64F2C"/>
+    <w:rPr>
+      <w:rFonts w:asciiTheme="majorHAnsi" w:eastAsiaTheme="majorEastAsia" w:hAnsiTheme="majorHAnsi" w:cstheme="majorBidi"/>
+      <w:color w:val="365F91" w:themeColor="accent1" w:themeShade="BF"/>
+      <w:sz w:val="32"/>
+      <w:szCs w:val="32"/>
+    </w:rPr>
+  </w:style>
+  <w:style w:type="paragraph" w:styleId="Nagwekspisutreci">
+    <w:name w:val="TOC Heading"/>
+    <w:basedOn w:val="Nagwek1"/>
+    <w:next w:val="Normalny"/>
+    <w:uiPriority w:val="39"/>
+    <w:unhideWhenUsed/>
+    <w:qFormat/>
+    <w:rsid w:val="00D64F2C"/>
+    <w:pPr>
+      <w:suppressAutoHyphens w:val="0"/>
+      <w:spacing w:line="259" w:lineRule="auto"/>
+      <w:outlineLvl w:val="9"/>
+    </w:pPr>
+    <w:rPr>
+      <w:lang w:eastAsia="pl-PL"/>
+    </w:rPr>
   </w:style>
 </w:styles>
 </file>
@@ -5417,7 +6064,7 @@
 </file>
 
 <file path=customXml/itemProps1.xml><?xml version="1.0" encoding="utf-8"?>
-<ds:datastoreItem xmlns:ds="http://schemas.openxmlformats.org/officeDocument/2006/customXml" ds:itemID="{8EFC72DC-1B93-4DE0-A132-48084AB69FBC}">
+<ds:datastoreItem xmlns:ds="http://schemas.openxmlformats.org/officeDocument/2006/customXml" ds:itemID="{C6060971-5271-4DC9-A654-A54AC91A4CCA}">
   <ds:schemaRefs>
     <ds:schemaRef ds:uri="http://schemas.openxmlformats.org/officeDocument/2006/bibliography"/>
   </ds:schemaRefs>

</xml_diff>